<commit_message>
JOINs, GROUP BY, ORDER BY, UPDATE
</commit_message>
<xml_diff>
--- a/New Microsoft Word Document.docx
+++ b/New Microsoft Word Document.docx
@@ -3157,6 +3157,1981 @@
         </w:rPr>
         <w:t xml:space="preserve"> and any determinant is the key of any dependence.</w:t>
       </w:r>
+    </w:p>
+    <w:p>
+      <w:pPr>
+        <w:rPr>
+          <w:rFonts w:ascii="Consolas" w:hAnsi="Consolas"/>
+          <w:b/>
+          <w:bCs/>
+          <w:sz w:val="24"/>
+          <w:szCs w:val="24"/>
+        </w:rPr>
+      </w:pPr>
+      <w:r>
+        <w:rPr>
+          <w:rFonts w:ascii="Consolas" w:hAnsi="Consolas"/>
+          <w:b/>
+          <w:bCs/>
+          <w:sz w:val="24"/>
+          <w:szCs w:val="24"/>
+        </w:rPr>
+        <w:t>SQL JOIN Queries</w:t>
+      </w:r>
+    </w:p>
+    <w:p>
+      <w:pPr>
+        <w:pStyle w:val="ListParagraph"/>
+        <w:numPr>
+          <w:ilvl w:val="0"/>
+          <w:numId w:val="2"/>
+        </w:numPr>
+        <w:rPr>
+          <w:rFonts w:ascii="Consolas" w:hAnsi="Consolas"/>
+        </w:rPr>
+      </w:pPr>
+      <w:r>
+        <w:rPr>
+          <w:rFonts w:ascii="Consolas" w:hAnsi="Consolas"/>
+        </w:rPr>
+        <w:t>JOIN clause is used to combine rows from two or more tables, based on a related column between them.</w:t>
+      </w:r>
+    </w:p>
+    <w:p>
+      <w:pPr>
+        <w:rPr>
+          <w:rFonts w:ascii="Consolas" w:hAnsi="Consolas"/>
+          <w:b/>
+          <w:bCs/>
+          <w:sz w:val="24"/>
+          <w:szCs w:val="24"/>
+        </w:rPr>
+      </w:pPr>
+      <w:r>
+        <w:rPr>
+          <w:rFonts w:ascii="Consolas" w:hAnsi="Consolas"/>
+          <w:b/>
+          <w:bCs/>
+          <w:sz w:val="24"/>
+          <w:szCs w:val="24"/>
+        </w:rPr>
+        <w:t>INNTER JOIN</w:t>
+      </w:r>
+    </w:p>
+    <w:p>
+      <w:pPr>
+        <w:pStyle w:val="ListParagraph"/>
+        <w:numPr>
+          <w:ilvl w:val="0"/>
+          <w:numId w:val="2"/>
+        </w:numPr>
+        <w:rPr>
+          <w:rFonts w:ascii="Consolas" w:hAnsi="Consolas"/>
+        </w:rPr>
+      </w:pPr>
+      <w:r>
+        <w:rPr>
+          <w:rFonts w:ascii="Consolas" w:hAnsi="Consolas"/>
+        </w:rPr>
+        <w:t>An INNER JOIN in SQL is a type of join that returns the records with matching values in both tables. This operation compares each row of the first table with each row of the second table to find all pairs of rows that satisfy the join predicate.</w:t>
+      </w:r>
+    </w:p>
+    <w:p>
+      <w:pPr>
+        <w:pStyle w:val="ListParagraph"/>
+        <w:numPr>
+          <w:ilvl w:val="0"/>
+          <w:numId w:val="2"/>
+        </w:numPr>
+        <w:rPr>
+          <w:rFonts w:ascii="Consolas" w:hAnsi="Consolas"/>
+        </w:rPr>
+      </w:pPr>
+      <w:r>
+        <w:rPr>
+          <w:rFonts w:ascii="Consolas" w:hAnsi="Consolas"/>
+        </w:rPr>
+        <w:t>Few things to consider in case of INNER JOIN:</w:t>
+      </w:r>
+    </w:p>
+    <w:p>
+      <w:pPr>
+        <w:pStyle w:val="ListParagraph"/>
+        <w:numPr>
+          <w:ilvl w:val="1"/>
+          <w:numId w:val="2"/>
+        </w:numPr>
+        <w:rPr>
+          <w:rFonts w:ascii="Consolas" w:hAnsi="Consolas"/>
+        </w:rPr>
+      </w:pPr>
+      <w:r>
+        <w:rPr>
+          <w:rFonts w:ascii="Consolas" w:hAnsi="Consolas"/>
+        </w:rPr>
+        <w:t>It is a default join in SQL. If you mention JOIN in your query without specifying the type, SQL considers it as an INNER JOIN.</w:t>
+      </w:r>
+    </w:p>
+    <w:p>
+      <w:pPr>
+        <w:pStyle w:val="ListParagraph"/>
+        <w:numPr>
+          <w:ilvl w:val="1"/>
+          <w:numId w:val="2"/>
+        </w:numPr>
+        <w:rPr>
+          <w:rFonts w:ascii="Consolas" w:hAnsi="Consolas"/>
+        </w:rPr>
+      </w:pPr>
+      <w:r>
+        <w:rPr>
+          <w:rFonts w:ascii="Consolas" w:hAnsi="Consolas"/>
+        </w:rPr>
+        <w:t>It returns only the matching rows from both the tables.</w:t>
+      </w:r>
+    </w:p>
+    <w:p>
+      <w:pPr>
+        <w:pStyle w:val="ListParagraph"/>
+        <w:numPr>
+          <w:ilvl w:val="1"/>
+          <w:numId w:val="2"/>
+        </w:numPr>
+        <w:rPr>
+          <w:rFonts w:ascii="Consolas" w:hAnsi="Consolas"/>
+        </w:rPr>
+      </w:pPr>
+      <w:r>
+        <w:rPr>
+          <w:rFonts w:ascii="Consolas" w:hAnsi="Consolas"/>
+        </w:rPr>
+        <w:t xml:space="preserve">If there is no match, the </w:t>
+      </w:r>
+      <w:proofErr w:type="gramStart"/>
+      <w:r>
+        <w:rPr>
+          <w:rFonts w:ascii="Consolas" w:hAnsi="Consolas"/>
+        </w:rPr>
+        <w:t>returned</w:t>
+      </w:r>
+      <w:proofErr w:type="gramEnd"/>
+      <w:r>
+        <w:rPr>
+          <w:rFonts w:ascii="Consolas" w:hAnsi="Consolas"/>
+        </w:rPr>
+        <w:t xml:space="preserve"> is an empty result.</w:t>
+      </w:r>
+    </w:p>
+    <w:p>
+      <w:pPr>
+        <w:pStyle w:val="ListParagraph"/>
+        <w:numPr>
+          <w:ilvl w:val="0"/>
+          <w:numId w:val="2"/>
+        </w:numPr>
+        <w:rPr>
+          <w:rFonts w:ascii="Consolas" w:hAnsi="Consolas"/>
+        </w:rPr>
+      </w:pPr>
+      <w:r>
+        <w:rPr>
+          <w:rFonts w:ascii="Consolas" w:hAnsi="Consolas"/>
+        </w:rPr>
+        <w:t>Syntax:</w:t>
+      </w:r>
+    </w:p>
+    <w:p>
+      <w:pPr>
+        <w:ind w:left="720"/>
+        <w:rPr>
+          <w:rFonts w:ascii="Consolas" w:hAnsi="Consolas"/>
+        </w:rPr>
+      </w:pPr>
+      <w:r>
+        <w:rPr>
+          <w:rFonts w:ascii="Consolas" w:hAnsi="Consolas"/>
+        </w:rPr>
+        <w:t>SELECT column_name(s)</w:t>
+      </w:r>
+    </w:p>
+    <w:p>
+      <w:pPr>
+        <w:ind w:left="720"/>
+        <w:rPr>
+          <w:rFonts w:ascii="Consolas" w:hAnsi="Consolas"/>
+        </w:rPr>
+      </w:pPr>
+      <w:r>
+        <w:rPr>
+          <w:rFonts w:ascii="Consolas" w:hAnsi="Consolas"/>
+        </w:rPr>
+        <w:t>FROM table1</w:t>
+      </w:r>
+    </w:p>
+    <w:p>
+      <w:pPr>
+        <w:ind w:left="720"/>
+        <w:rPr>
+          <w:rFonts w:ascii="Consolas" w:hAnsi="Consolas"/>
+        </w:rPr>
+      </w:pPr>
+      <w:r>
+        <w:rPr>
+          <w:rFonts w:ascii="Consolas" w:hAnsi="Consolas"/>
+        </w:rPr>
+        <w:t>INNER JOIN table2</w:t>
+      </w:r>
+    </w:p>
+    <w:p>
+      <w:pPr>
+        <w:ind w:left="720"/>
+        <w:rPr>
+          <w:rFonts w:ascii="Consolas" w:hAnsi="Consolas"/>
+        </w:rPr>
+      </w:pPr>
+      <w:r>
+        <w:rPr>
+          <w:rFonts w:ascii="Consolas" w:hAnsi="Consolas"/>
+        </w:rPr>
+        <w:t>ON table1.column_name = table2.column_name;</w:t>
+      </w:r>
+    </w:p>
+    <w:p>
+      <w:pPr>
+        <w:rPr>
+          <w:rFonts w:ascii="Consolas" w:hAnsi="Consolas"/>
+          <w:b/>
+          <w:bCs/>
+          <w:sz w:val="24"/>
+          <w:szCs w:val="24"/>
+        </w:rPr>
+      </w:pPr>
+      <w:r>
+        <w:rPr>
+          <w:rFonts w:ascii="Consolas" w:hAnsi="Consolas"/>
+          <w:b/>
+          <w:bCs/>
+          <w:sz w:val="24"/>
+          <w:szCs w:val="24"/>
+        </w:rPr>
+        <w:t>LEFT JOIN</w:t>
+      </w:r>
+    </w:p>
+    <w:p>
+      <w:pPr>
+        <w:pStyle w:val="ListParagraph"/>
+        <w:numPr>
+          <w:ilvl w:val="0"/>
+          <w:numId w:val="2"/>
+        </w:numPr>
+        <w:rPr>
+          <w:rFonts w:ascii="Consolas" w:hAnsi="Consolas"/>
+        </w:rPr>
+      </w:pPr>
+      <w:r>
+        <w:rPr>
+          <w:rFonts w:ascii="Consolas" w:hAnsi="Consolas"/>
+        </w:rPr>
+        <w:t>The SQL LEFT JOIN combines rows from two or more tables based on a related column between them and returns all rows from the left table(table1) and the matched rows from the right table(table2). If there is no match, the result is NULL on the right side.</w:t>
+      </w:r>
+    </w:p>
+    <w:p>
+      <w:pPr>
+        <w:pStyle w:val="ListParagraph"/>
+        <w:numPr>
+          <w:ilvl w:val="0"/>
+          <w:numId w:val="2"/>
+        </w:numPr>
+        <w:rPr>
+          <w:rFonts w:ascii="Consolas" w:hAnsi="Consolas"/>
+        </w:rPr>
+      </w:pPr>
+      <w:r>
+        <w:rPr>
+          <w:rFonts w:ascii="Consolas" w:hAnsi="Consolas"/>
+        </w:rPr>
+        <w:t>Syntax:</w:t>
+      </w:r>
+    </w:p>
+    <w:p>
+      <w:pPr>
+        <w:pStyle w:val="ListParagraph"/>
+        <w:rPr>
+          <w:rFonts w:ascii="Consolas" w:hAnsi="Consolas"/>
+        </w:rPr>
+      </w:pPr>
+      <w:r>
+        <w:rPr>
+          <w:rFonts w:ascii="Consolas" w:hAnsi="Consolas"/>
+        </w:rPr>
+        <w:t>SELECT column_name(s)</w:t>
+      </w:r>
+    </w:p>
+    <w:p>
+      <w:pPr>
+        <w:pStyle w:val="ListParagraph"/>
+        <w:rPr>
+          <w:rFonts w:ascii="Consolas" w:hAnsi="Consolas"/>
+        </w:rPr>
+      </w:pPr>
+      <w:r>
+        <w:rPr>
+          <w:rFonts w:ascii="Consolas" w:hAnsi="Consolas"/>
+        </w:rPr>
+        <w:t>FROM table1</w:t>
+      </w:r>
+    </w:p>
+    <w:p>
+      <w:pPr>
+        <w:pStyle w:val="ListParagraph"/>
+        <w:rPr>
+          <w:rFonts w:ascii="Consolas" w:hAnsi="Consolas"/>
+        </w:rPr>
+      </w:pPr>
+      <w:r>
+        <w:rPr>
+          <w:rFonts w:ascii="Consolas" w:hAnsi="Consolas"/>
+        </w:rPr>
+        <w:t>LEFT JOIN table2</w:t>
+      </w:r>
+    </w:p>
+    <w:p>
+      <w:pPr>
+        <w:pStyle w:val="ListParagraph"/>
+        <w:rPr>
+          <w:rFonts w:ascii="Consolas" w:hAnsi="Consolas"/>
+        </w:rPr>
+      </w:pPr>
+      <w:r>
+        <w:rPr>
+          <w:rFonts w:ascii="Consolas" w:hAnsi="Consolas"/>
+        </w:rPr>
+        <w:t>ON table1.column_name = table2.column_name;</w:t>
+      </w:r>
+    </w:p>
+    <w:p>
+      <w:pPr>
+        <w:pStyle w:val="ListParagraph"/>
+        <w:numPr>
+          <w:ilvl w:val="0"/>
+          <w:numId w:val="2"/>
+        </w:numPr>
+        <w:rPr>
+          <w:rFonts w:ascii="Consolas" w:hAnsi="Consolas"/>
+        </w:rPr>
+      </w:pPr>
+      <w:r>
+        <w:rPr>
+          <w:rFonts w:ascii="Consolas" w:hAnsi="Consolas"/>
+        </w:rPr>
+        <w:t xml:space="preserve">How SQL LEFT JOIN Works: The </w:t>
+      </w:r>
+      <w:r>
+        <w:rPr>
+          <w:rFonts w:ascii="Consolas" w:hAnsi="Consolas"/>
+        </w:rPr>
+        <w:t xml:space="preserve">LEFT JOIN keyword returns all records from the left table(table), and the matched records from the right table(table2). The result is NULL from the right </w:t>
+      </w:r>
+      <w:proofErr w:type="gramStart"/>
+      <w:r>
+        <w:rPr>
+          <w:rFonts w:ascii="Consolas" w:hAnsi="Consolas"/>
+        </w:rPr>
+        <w:t>side, if</w:t>
+      </w:r>
+      <w:proofErr w:type="gramEnd"/>
+      <w:r>
+        <w:rPr>
+          <w:rFonts w:ascii="Consolas" w:hAnsi="Consolas"/>
+        </w:rPr>
+        <w:t xml:space="preserve"> there is no match.</w:t>
+      </w:r>
+    </w:p>
+    <w:p>
+      <w:pPr>
+        <w:rPr>
+          <w:rFonts w:ascii="Consolas" w:hAnsi="Consolas"/>
+          <w:b/>
+          <w:bCs/>
+          <w:sz w:val="24"/>
+          <w:szCs w:val="24"/>
+        </w:rPr>
+      </w:pPr>
+      <w:r>
+        <w:rPr>
+          <w:rFonts w:ascii="Consolas" w:hAnsi="Consolas"/>
+          <w:b/>
+          <w:bCs/>
+          <w:sz w:val="24"/>
+          <w:szCs w:val="24"/>
+        </w:rPr>
+        <w:t>RIGHT JOIN</w:t>
+      </w:r>
+    </w:p>
+    <w:p>
+      <w:pPr>
+        <w:pStyle w:val="ListParagraph"/>
+        <w:numPr>
+          <w:ilvl w:val="0"/>
+          <w:numId w:val="2"/>
+        </w:numPr>
+        <w:rPr>
+          <w:rFonts w:ascii="Consolas" w:hAnsi="Consolas"/>
+        </w:rPr>
+      </w:pPr>
+      <w:r>
+        <w:rPr>
+          <w:rFonts w:ascii="Consolas" w:hAnsi="Consolas"/>
+        </w:rPr>
+        <w:lastRenderedPageBreak/>
+        <w:t>The RIGHT JOIN keyword returns all records from the right table(table2)</w:t>
+      </w:r>
+      <w:r>
+        <w:rPr>
+          <w:rFonts w:ascii="Consolas" w:hAnsi="Consolas"/>
+        </w:rPr>
+        <w:t>, and the matched records from the left table(table1). If there is no match, the result is NULL on the left side.</w:t>
+      </w:r>
+    </w:p>
+    <w:p>
+      <w:pPr>
+        <w:pStyle w:val="ListParagraph"/>
+        <w:numPr>
+          <w:ilvl w:val="0"/>
+          <w:numId w:val="2"/>
+        </w:numPr>
+        <w:rPr>
+          <w:rFonts w:ascii="Consolas" w:hAnsi="Consolas"/>
+        </w:rPr>
+      </w:pPr>
+      <w:r>
+        <w:rPr>
+          <w:rFonts w:ascii="Consolas" w:hAnsi="Consolas"/>
+        </w:rPr>
+        <w:t>Syntax:</w:t>
+      </w:r>
+    </w:p>
+    <w:p>
+      <w:pPr>
+        <w:ind w:left="720"/>
+        <w:rPr>
+          <w:rFonts w:ascii="Consolas" w:hAnsi="Consolas"/>
+        </w:rPr>
+      </w:pPr>
+      <w:r>
+        <w:rPr>
+          <w:rFonts w:ascii="Consolas" w:hAnsi="Consolas"/>
+        </w:rPr>
+        <w:t>SELECT column_name(s)</w:t>
+      </w:r>
+    </w:p>
+    <w:p>
+      <w:pPr>
+        <w:ind w:left="720"/>
+        <w:rPr>
+          <w:rFonts w:ascii="Consolas" w:hAnsi="Consolas"/>
+        </w:rPr>
+      </w:pPr>
+      <w:r>
+        <w:rPr>
+          <w:rFonts w:ascii="Consolas" w:hAnsi="Consolas"/>
+        </w:rPr>
+        <w:t>FROM table1</w:t>
+      </w:r>
+    </w:p>
+    <w:p>
+      <w:pPr>
+        <w:ind w:left="720"/>
+        <w:rPr>
+          <w:rFonts w:ascii="Consolas" w:hAnsi="Consolas"/>
+        </w:rPr>
+      </w:pPr>
+      <w:r>
+        <w:rPr>
+          <w:rFonts w:ascii="Consolas" w:hAnsi="Consolas"/>
+        </w:rPr>
+        <w:t>RIGHT JOIN table2</w:t>
+      </w:r>
+    </w:p>
+    <w:p>
+      <w:pPr>
+        <w:ind w:left="720"/>
+        <w:rPr>
+          <w:rFonts w:ascii="Consolas" w:hAnsi="Consolas"/>
+        </w:rPr>
+      </w:pPr>
+      <w:r>
+        <w:rPr>
+          <w:rFonts w:ascii="Consolas" w:hAnsi="Consolas"/>
+        </w:rPr>
+        <w:t>ON table1.column_name = table2_column_name;</w:t>
+      </w:r>
+    </w:p>
+    <w:p>
+      <w:pPr>
+        <w:rPr>
+          <w:rFonts w:ascii="Consolas" w:hAnsi="Consolas"/>
+          <w:b/>
+          <w:bCs/>
+          <w:sz w:val="24"/>
+          <w:szCs w:val="24"/>
+        </w:rPr>
+      </w:pPr>
+      <w:r>
+        <w:rPr>
+          <w:rFonts w:ascii="Consolas" w:hAnsi="Consolas"/>
+          <w:b/>
+          <w:bCs/>
+          <w:sz w:val="24"/>
+          <w:szCs w:val="24"/>
+        </w:rPr>
+        <w:t>FULL OUTER JOIN</w:t>
+      </w:r>
+    </w:p>
+    <w:p>
+      <w:pPr>
+        <w:pStyle w:val="ListParagraph"/>
+        <w:numPr>
+          <w:ilvl w:val="0"/>
+          <w:numId w:val="2"/>
+        </w:numPr>
+        <w:rPr>
+          <w:rFonts w:ascii="Consolas" w:hAnsi="Consolas"/>
+        </w:rPr>
+      </w:pPr>
+      <w:r>
+        <w:rPr>
+          <w:rFonts w:ascii="Consolas" w:hAnsi="Consolas"/>
+        </w:rPr>
+        <w:t xml:space="preserve">A FULL OUTER JOIN in SQL is a method to combine </w:t>
+      </w:r>
+      <w:r>
+        <w:rPr>
+          <w:rFonts w:ascii="Consolas" w:hAnsi="Consolas"/>
+        </w:rPr>
+        <w:t>rows from two or more tables, based on a related column between them. It returns all rows from the left table(table1) and from the right table(table2).</w:t>
+      </w:r>
+    </w:p>
+    <w:p>
+      <w:pPr>
+        <w:pStyle w:val="ListParagraph"/>
+        <w:numPr>
+          <w:ilvl w:val="0"/>
+          <w:numId w:val="2"/>
+        </w:numPr>
+        <w:rPr>
+          <w:rFonts w:ascii="Consolas" w:hAnsi="Consolas"/>
+        </w:rPr>
+      </w:pPr>
+      <w:r>
+        <w:rPr>
+          <w:rFonts w:ascii="Consolas" w:hAnsi="Consolas"/>
+        </w:rPr>
+        <w:t>The FULL OUTER JOIN keyword combines the results of both left and right outer joins and returns all (matched or unmatched) rows from the tables on both sides of the join clause.</w:t>
+      </w:r>
+    </w:p>
+    <w:p>
+      <w:pPr>
+        <w:pStyle w:val="ListParagraph"/>
+        <w:numPr>
+          <w:ilvl w:val="0"/>
+          <w:numId w:val="2"/>
+        </w:numPr>
+        <w:rPr>
+          <w:rFonts w:ascii="Consolas" w:hAnsi="Consolas"/>
+        </w:rPr>
+      </w:pPr>
+      <w:r>
+        <w:rPr>
+          <w:rFonts w:ascii="Consolas" w:hAnsi="Consolas"/>
+        </w:rPr>
+        <w:t>Syntax:</w:t>
+      </w:r>
+    </w:p>
+    <w:p>
+      <w:pPr>
+        <w:ind w:left="720"/>
+        <w:rPr>
+          <w:rFonts w:ascii="Consolas" w:hAnsi="Consolas"/>
+        </w:rPr>
+      </w:pPr>
+      <w:r>
+        <w:rPr>
+          <w:rFonts w:ascii="Consolas" w:hAnsi="Consolas"/>
+        </w:rPr>
+        <w:t>SELECT column_name(s)</w:t>
+      </w:r>
+    </w:p>
+    <w:p>
+      <w:pPr>
+        <w:ind w:left="720"/>
+        <w:rPr>
+          <w:rFonts w:ascii="Consolas" w:hAnsi="Consolas"/>
+        </w:rPr>
+      </w:pPr>
+      <w:r>
+        <w:rPr>
+          <w:rFonts w:ascii="Consolas" w:hAnsi="Consolas"/>
+        </w:rPr>
+        <w:t>FROM table1</w:t>
+      </w:r>
+    </w:p>
+    <w:p>
+      <w:pPr>
+        <w:ind w:left="720"/>
+        <w:rPr>
+          <w:rFonts w:ascii="Consolas" w:hAnsi="Consolas"/>
+        </w:rPr>
+      </w:pPr>
+      <w:r>
+        <w:rPr>
+          <w:rFonts w:ascii="Consolas" w:hAnsi="Consolas"/>
+        </w:rPr>
+        <w:t>FULL OUTER JOIN table2</w:t>
+      </w:r>
+    </w:p>
+    <w:p>
+      <w:pPr>
+        <w:ind w:left="720"/>
+        <w:rPr>
+          <w:rFonts w:ascii="Consolas" w:hAnsi="Consolas"/>
+        </w:rPr>
+      </w:pPr>
+      <w:r>
+        <w:rPr>
+          <w:rFonts w:ascii="Consolas" w:hAnsi="Consolas"/>
+        </w:rPr>
+        <w:t>ON table1.column_name = table2.column_name;</w:t>
+      </w:r>
+    </w:p>
+    <w:p>
+      <w:pPr>
+        <w:rPr>
+          <w:rFonts w:ascii="Consolas" w:hAnsi="Consolas"/>
+          <w:b/>
+          <w:bCs/>
+          <w:sz w:val="24"/>
+          <w:szCs w:val="24"/>
+        </w:rPr>
+      </w:pPr>
+      <w:proofErr w:type="spellStart"/>
+      <w:r>
+        <w:rPr>
+          <w:rFonts w:ascii="Consolas" w:hAnsi="Consolas"/>
+          <w:b/>
+          <w:bCs/>
+          <w:sz w:val="24"/>
+          <w:szCs w:val="24"/>
+        </w:rPr>
+        <w:t>Self Join</w:t>
+      </w:r>
+      <w:proofErr w:type="spellEnd"/>
+    </w:p>
+    <w:p>
+      <w:pPr>
+        <w:pStyle w:val="ListParagraph"/>
+        <w:numPr>
+          <w:ilvl w:val="0"/>
+          <w:numId w:val="2"/>
+        </w:numPr>
+        <w:rPr>
+          <w:rFonts w:ascii="Consolas" w:hAnsi="Consolas"/>
+        </w:rPr>
+      </w:pPr>
+      <w:r>
+        <w:rPr>
+          <w:rFonts w:ascii="Consolas" w:hAnsi="Consolas"/>
+        </w:rPr>
+        <w:t xml:space="preserve">A SELF JOIN is a standard SQL operation where a table is joined to itself. This might sound counter-intuitive, but it’s </w:t>
+      </w:r>
+      <w:proofErr w:type="gramStart"/>
+      <w:r>
+        <w:rPr>
+          <w:rFonts w:ascii="Consolas" w:hAnsi="Consolas"/>
+        </w:rPr>
+        <w:t>actually quite</w:t>
+      </w:r>
+      <w:proofErr w:type="gramEnd"/>
+      <w:r>
+        <w:rPr>
+          <w:rFonts w:ascii="Consolas" w:hAnsi="Consolas"/>
+        </w:rPr>
+        <w:t xml:space="preserve"> useful in scenarios where comparison operations need to be made within a table. Essentially, it is used to combine rows with other rows </w:t>
+      </w:r>
+      <w:proofErr w:type="gramStart"/>
+      <w:r>
+        <w:rPr>
+          <w:rFonts w:ascii="Consolas" w:hAnsi="Consolas"/>
+        </w:rPr>
+        <w:t>in</w:t>
+      </w:r>
+      <w:proofErr w:type="gramEnd"/>
+      <w:r>
+        <w:rPr>
+          <w:rFonts w:ascii="Consolas" w:hAnsi="Consolas"/>
+        </w:rPr>
+        <w:t xml:space="preserve"> the same table when there’s a match based on the condition provided.</w:t>
+      </w:r>
+    </w:p>
+    <w:p>
+      <w:pPr>
+        <w:pStyle w:val="ListParagraph"/>
+        <w:numPr>
+          <w:ilvl w:val="0"/>
+          <w:numId w:val="2"/>
+        </w:numPr>
+        <w:rPr>
+          <w:rFonts w:ascii="Consolas" w:hAnsi="Consolas"/>
+        </w:rPr>
+      </w:pPr>
+      <w:r>
+        <w:rPr>
+          <w:rFonts w:ascii="Consolas" w:hAnsi="Consolas"/>
+        </w:rPr>
+        <w:t xml:space="preserve">It’s important to note that since it’s a join operation on the same table, </w:t>
+      </w:r>
+      <w:r>
+        <w:rPr>
+          <w:rFonts w:ascii="Consolas" w:hAnsi="Consolas"/>
+        </w:rPr>
+        <w:t>alias(es) for table(s) must be used to avoid confusion during the join operation.</w:t>
+      </w:r>
+    </w:p>
+    <w:p>
+      <w:pPr>
+        <w:pStyle w:val="ListParagraph"/>
+        <w:numPr>
+          <w:ilvl w:val="0"/>
+          <w:numId w:val="2"/>
+        </w:numPr>
+        <w:rPr>
+          <w:rFonts w:ascii="Consolas" w:hAnsi="Consolas"/>
+        </w:rPr>
+      </w:pPr>
+      <w:r>
+        <w:rPr>
+          <w:rFonts w:ascii="Consolas" w:hAnsi="Consolas"/>
+        </w:rPr>
+        <w:t>Syntax:</w:t>
+      </w:r>
+    </w:p>
+    <w:p>
+      <w:pPr>
+        <w:ind w:left="720"/>
+        <w:rPr>
+          <w:rFonts w:ascii="Consolas" w:hAnsi="Consolas"/>
+        </w:rPr>
+      </w:pPr>
+      <w:r>
+        <w:rPr>
+          <w:rFonts w:ascii="Consolas" w:hAnsi="Consolas"/>
+        </w:rPr>
+        <w:t xml:space="preserve">SELECT </w:t>
+      </w:r>
+      <w:proofErr w:type="spellStart"/>
+      <w:r>
+        <w:rPr>
+          <w:rFonts w:ascii="Consolas" w:hAnsi="Consolas"/>
+        </w:rPr>
+        <w:t>a.column_name</w:t>
+      </w:r>
+      <w:proofErr w:type="spellEnd"/>
+      <w:r>
+        <w:rPr>
+          <w:rFonts w:ascii="Consolas" w:hAnsi="Consolas"/>
+        </w:rPr>
+        <w:t xml:space="preserve">, </w:t>
+      </w:r>
+      <w:proofErr w:type="spellStart"/>
+      <w:r>
+        <w:rPr>
+          <w:rFonts w:ascii="Consolas" w:hAnsi="Consolas"/>
+        </w:rPr>
+        <w:t>b.column_</w:t>
+      </w:r>
+      <w:proofErr w:type="gramStart"/>
+      <w:r>
+        <w:rPr>
+          <w:rFonts w:ascii="Consolas" w:hAnsi="Consolas"/>
+        </w:rPr>
+        <w:t>name</w:t>
+      </w:r>
+      <w:proofErr w:type="spellEnd"/>
+      <w:proofErr w:type="gramEnd"/>
+    </w:p>
+    <w:p>
+      <w:pPr>
+        <w:ind w:left="720"/>
+        <w:rPr>
+          <w:rFonts w:ascii="Consolas" w:hAnsi="Consolas"/>
+        </w:rPr>
+      </w:pPr>
+      <w:r>
+        <w:rPr>
+          <w:rFonts w:ascii="Consolas" w:hAnsi="Consolas"/>
+        </w:rPr>
+        <w:t xml:space="preserve">FROM </w:t>
+      </w:r>
+      <w:proofErr w:type="spellStart"/>
+      <w:r>
+        <w:rPr>
+          <w:rFonts w:ascii="Consolas" w:hAnsi="Consolas"/>
+        </w:rPr>
+        <w:t>table_name</w:t>
+      </w:r>
+      <w:proofErr w:type="spellEnd"/>
+      <w:r>
+        <w:rPr>
+          <w:rFonts w:ascii="Consolas" w:hAnsi="Consolas"/>
+        </w:rPr>
+        <w:t xml:space="preserve"> AS </w:t>
+      </w:r>
+      <w:proofErr w:type="gramStart"/>
+      <w:r>
+        <w:rPr>
+          <w:rFonts w:ascii="Consolas" w:hAnsi="Consolas"/>
+        </w:rPr>
+        <w:t>a,</w:t>
+      </w:r>
+      <w:proofErr w:type="gramEnd"/>
+      <w:r>
+        <w:rPr>
+          <w:rFonts w:ascii="Consolas" w:hAnsi="Consolas"/>
+        </w:rPr>
+        <w:t xml:space="preserve"> </w:t>
+      </w:r>
+      <w:proofErr w:type="spellStart"/>
+      <w:r>
+        <w:rPr>
+          <w:rFonts w:ascii="Consolas" w:hAnsi="Consolas"/>
+        </w:rPr>
+        <w:t>table_name</w:t>
+      </w:r>
+      <w:proofErr w:type="spellEnd"/>
+      <w:r>
+        <w:rPr>
+          <w:rFonts w:ascii="Consolas" w:hAnsi="Consolas"/>
+        </w:rPr>
+        <w:t xml:space="preserve"> AS b</w:t>
+      </w:r>
+    </w:p>
+    <w:p>
+      <w:pPr>
+        <w:ind w:left="720"/>
+        <w:rPr>
+          <w:rFonts w:ascii="Consolas" w:hAnsi="Consolas"/>
+        </w:rPr>
+      </w:pPr>
+      <w:r>
+        <w:rPr>
+          <w:rFonts w:ascii="Consolas" w:hAnsi="Consolas"/>
+        </w:rPr>
+        <w:t xml:space="preserve">WHERE </w:t>
+      </w:r>
+      <w:proofErr w:type="spellStart"/>
+      <w:r>
+        <w:rPr>
+          <w:rFonts w:ascii="Consolas" w:hAnsi="Consolas"/>
+        </w:rPr>
+        <w:t>a.common_field</w:t>
+      </w:r>
+      <w:proofErr w:type="spellEnd"/>
+      <w:r>
+        <w:rPr>
+          <w:rFonts w:ascii="Consolas" w:hAnsi="Consolas"/>
+        </w:rPr>
+        <w:t xml:space="preserve"> = </w:t>
+      </w:r>
+      <w:proofErr w:type="spellStart"/>
+      <w:r>
+        <w:rPr>
+          <w:rFonts w:ascii="Consolas" w:hAnsi="Consolas"/>
+        </w:rPr>
+        <w:t>b.common_field</w:t>
+      </w:r>
+      <w:proofErr w:type="spellEnd"/>
+      <w:r>
+        <w:rPr>
+          <w:rFonts w:ascii="Consolas" w:hAnsi="Consolas"/>
+        </w:rPr>
+        <w:t>;</w:t>
+      </w:r>
+    </w:p>
+    <w:p>
+      <w:pPr>
+        <w:pStyle w:val="ListParagraph"/>
+        <w:numPr>
+          <w:ilvl w:val="0"/>
+          <w:numId w:val="4"/>
+        </w:numPr>
+        <w:rPr>
+          <w:rFonts w:ascii="Consolas" w:hAnsi="Consolas"/>
+        </w:rPr>
+      </w:pPr>
+      <w:proofErr w:type="spellStart"/>
+      <w:r>
+        <w:rPr>
+          <w:rFonts w:ascii="Consolas" w:hAnsi="Consolas"/>
+        </w:rPr>
+        <w:t>table_name</w:t>
+      </w:r>
+      <w:proofErr w:type="spellEnd"/>
+      <w:r>
+        <w:rPr>
+          <w:rFonts w:ascii="Consolas" w:hAnsi="Consolas"/>
+        </w:rPr>
+        <w:t>: is the name of the table to join to itself.</w:t>
+      </w:r>
+    </w:p>
+    <w:p>
+      <w:pPr>
+        <w:pStyle w:val="ListParagraph"/>
+        <w:numPr>
+          <w:ilvl w:val="0"/>
+          <w:numId w:val="4"/>
+        </w:numPr>
+        <w:rPr>
+          <w:rFonts w:ascii="Consolas" w:hAnsi="Consolas"/>
+        </w:rPr>
+      </w:pPr>
+      <w:r>
+        <w:rPr>
+          <w:rFonts w:ascii="Consolas" w:hAnsi="Consolas"/>
+        </w:rPr>
+        <w:t xml:space="preserve">a and </w:t>
+      </w:r>
+      <w:proofErr w:type="gramStart"/>
+      <w:r>
+        <w:rPr>
+          <w:rFonts w:ascii="Consolas" w:hAnsi="Consolas"/>
+        </w:rPr>
+        <w:t>b:</w:t>
+      </w:r>
+      <w:proofErr w:type="gramEnd"/>
+      <w:r>
+        <w:rPr>
+          <w:rFonts w:ascii="Consolas" w:hAnsi="Consolas"/>
+        </w:rPr>
+        <w:t xml:space="preserve"> are different aliases for the same table.</w:t>
+      </w:r>
+    </w:p>
+    <w:p>
+      <w:pPr>
+        <w:pStyle w:val="ListParagraph"/>
+        <w:numPr>
+          <w:ilvl w:val="0"/>
+          <w:numId w:val="4"/>
+        </w:numPr>
+        <w:rPr>
+          <w:rFonts w:ascii="Consolas" w:hAnsi="Consolas"/>
+        </w:rPr>
+      </w:pPr>
+      <w:r>
+        <w:rPr>
+          <w:rFonts w:ascii="Consolas" w:hAnsi="Consolas"/>
+        </w:rPr>
+        <w:t xml:space="preserve">column_name: specify the columns that should be returned </w:t>
+      </w:r>
+      <w:proofErr w:type="gramStart"/>
+      <w:r>
+        <w:rPr>
+          <w:rFonts w:ascii="Consolas" w:hAnsi="Consolas"/>
+        </w:rPr>
+        <w:t>as a result of</w:t>
+      </w:r>
+      <w:proofErr w:type="gramEnd"/>
+      <w:r>
+        <w:rPr>
+          <w:rFonts w:ascii="Consolas" w:hAnsi="Consolas"/>
+        </w:rPr>
+        <w:t xml:space="preserve"> the SQL SELF JOIN statement.</w:t>
+      </w:r>
+    </w:p>
+    <w:p>
+      <w:pPr>
+        <w:pStyle w:val="ListParagraph"/>
+        <w:numPr>
+          <w:ilvl w:val="0"/>
+          <w:numId w:val="4"/>
+        </w:numPr>
+        <w:rPr>
+          <w:rFonts w:ascii="Consolas" w:hAnsi="Consolas"/>
+        </w:rPr>
+      </w:pPr>
+      <w:r>
+        <w:rPr>
+          <w:rFonts w:ascii="Consolas" w:hAnsi="Consolas"/>
+        </w:rPr>
+        <w:lastRenderedPageBreak/>
+        <w:t xml:space="preserve">WHERE </w:t>
+      </w:r>
+      <w:proofErr w:type="spellStart"/>
+      <w:r>
+        <w:rPr>
+          <w:rFonts w:ascii="Consolas" w:hAnsi="Consolas"/>
+        </w:rPr>
+        <w:t>a.common_field</w:t>
+      </w:r>
+      <w:proofErr w:type="spellEnd"/>
+      <w:r>
+        <w:rPr>
+          <w:rFonts w:ascii="Consolas" w:hAnsi="Consolas"/>
+        </w:rPr>
+        <w:t xml:space="preserve"> = </w:t>
+      </w:r>
+      <w:proofErr w:type="spellStart"/>
+      <w:r>
+        <w:rPr>
+          <w:rFonts w:ascii="Consolas" w:hAnsi="Consolas"/>
+        </w:rPr>
+        <w:t>b.common_</w:t>
+      </w:r>
+      <w:proofErr w:type="gramStart"/>
+      <w:r>
+        <w:rPr>
+          <w:rFonts w:ascii="Consolas" w:hAnsi="Consolas"/>
+        </w:rPr>
+        <w:t>field</w:t>
+      </w:r>
+      <w:proofErr w:type="spellEnd"/>
+      <w:r>
+        <w:rPr>
+          <w:rFonts w:ascii="Consolas" w:hAnsi="Consolas"/>
+        </w:rPr>
+        <w:t>:</w:t>
+      </w:r>
+      <w:proofErr w:type="gramEnd"/>
+      <w:r>
+        <w:rPr>
+          <w:rFonts w:ascii="Consolas" w:hAnsi="Consolas"/>
+        </w:rPr>
+        <w:t xml:space="preserve"> is the condition for the join.</w:t>
+      </w:r>
+    </w:p>
+    <w:p>
+      <w:pPr>
+        <w:rPr>
+          <w:rFonts w:ascii="Consolas" w:hAnsi="Consolas"/>
+          <w:b/>
+          <w:bCs/>
+          <w:sz w:val="24"/>
+          <w:szCs w:val="24"/>
+        </w:rPr>
+      </w:pPr>
+      <w:r>
+        <w:rPr>
+          <w:rFonts w:ascii="Consolas" w:hAnsi="Consolas"/>
+          <w:b/>
+          <w:bCs/>
+          <w:sz w:val="24"/>
+          <w:szCs w:val="24"/>
+        </w:rPr>
+        <w:t>Cross Join</w:t>
+      </w:r>
+    </w:p>
+    <w:p>
+      <w:pPr>
+        <w:pStyle w:val="ListParagraph"/>
+        <w:numPr>
+          <w:ilvl w:val="0"/>
+          <w:numId w:val="2"/>
+        </w:numPr>
+        <w:rPr>
+          <w:rFonts w:ascii="Consolas" w:hAnsi="Consolas"/>
+        </w:rPr>
+      </w:pPr>
+      <w:r>
+        <w:rPr>
+          <w:rFonts w:ascii="Consolas" w:hAnsi="Consolas"/>
+        </w:rPr>
+        <w:t>The cross join in SQL is used to combine every row of the first table with every row of the second table. It’s also known as the Cartesi</w:t>
+      </w:r>
+      <w:r>
+        <w:rPr>
+          <w:rFonts w:ascii="Consolas" w:hAnsi="Consolas"/>
+        </w:rPr>
+        <w:t>an product of the two tables. The most important aspect of performing a cross join is that it does not require any condition to join.</w:t>
+      </w:r>
+    </w:p>
+    <w:p>
+      <w:pPr>
+        <w:pStyle w:val="ListParagraph"/>
+        <w:numPr>
+          <w:ilvl w:val="0"/>
+          <w:numId w:val="2"/>
+        </w:numPr>
+        <w:rPr>
+          <w:rFonts w:ascii="Consolas" w:hAnsi="Consolas"/>
+        </w:rPr>
+      </w:pPr>
+      <w:r>
+        <w:rPr>
+          <w:rFonts w:ascii="Consolas" w:hAnsi="Consolas"/>
+        </w:rPr>
+        <w:t>The issue with cross join is it returns the Cartesian product of the two tables, which can result in large numbers of rows and heavy resource usage. It’s hence critical to use them wisely and only when necessary.</w:t>
+      </w:r>
+    </w:p>
+    <w:p>
+      <w:pPr>
+        <w:pStyle w:val="ListParagraph"/>
+        <w:numPr>
+          <w:ilvl w:val="0"/>
+          <w:numId w:val="2"/>
+        </w:numPr>
+        <w:rPr>
+          <w:rFonts w:ascii="Consolas" w:hAnsi="Consolas"/>
+        </w:rPr>
+      </w:pPr>
+      <w:r>
+        <w:rPr>
+          <w:rFonts w:ascii="Consolas" w:hAnsi="Consolas"/>
+        </w:rPr>
+        <w:t>Syntax</w:t>
+      </w:r>
+    </w:p>
+    <w:p>
+      <w:pPr>
+        <w:pStyle w:val="ListParagraph"/>
+        <w:numPr>
+          <w:ilvl w:val="0"/>
+          <w:numId w:val="4"/>
+        </w:numPr>
+        <w:rPr>
+          <w:rFonts w:ascii="Consolas" w:hAnsi="Consolas"/>
+        </w:rPr>
+      </w:pPr>
+      <w:r>
+        <w:rPr>
+          <w:rFonts w:ascii="Consolas" w:hAnsi="Consolas"/>
+        </w:rPr>
+        <w:t>Here’s the generic syntax for implementing a CROSS JOIN:</w:t>
+      </w:r>
+    </w:p>
+    <w:p>
+      <w:pPr>
+        <w:ind w:left="720"/>
+        <w:rPr>
+          <w:rFonts w:ascii="Consolas" w:hAnsi="Consolas"/>
+        </w:rPr>
+      </w:pPr>
+      <w:r>
+        <w:rPr>
+          <w:rFonts w:ascii="Consolas" w:hAnsi="Consolas"/>
+        </w:rPr>
+        <w:t>SELECT column_name(s)</w:t>
+      </w:r>
+    </w:p>
+    <w:p>
+      <w:pPr>
+        <w:ind w:left="720"/>
+        <w:rPr>
+          <w:rFonts w:ascii="Consolas" w:hAnsi="Consolas"/>
+        </w:rPr>
+      </w:pPr>
+      <w:r>
+        <w:rPr>
+          <w:rFonts w:ascii="Consolas" w:hAnsi="Consolas"/>
+        </w:rPr>
+        <w:t>FROM table1</w:t>
+      </w:r>
+    </w:p>
+    <w:p>
+      <w:pPr>
+        <w:ind w:left="720"/>
+        <w:rPr>
+          <w:rFonts w:ascii="Consolas" w:hAnsi="Consolas"/>
+        </w:rPr>
+      </w:pPr>
+      <w:r>
+        <w:rPr>
+          <w:rFonts w:ascii="Consolas" w:hAnsi="Consolas"/>
+        </w:rPr>
+        <w:t>CROSS JOIN table2;</w:t>
+      </w:r>
+    </w:p>
+    <w:p>
+      <w:pPr>
+        <w:pStyle w:val="ListParagraph"/>
+        <w:numPr>
+          <w:ilvl w:val="0"/>
+          <w:numId w:val="4"/>
+        </w:numPr>
+        <w:rPr>
+          <w:rFonts w:ascii="Consolas" w:hAnsi="Consolas"/>
+        </w:rPr>
+      </w:pPr>
+      <w:r>
+        <w:rPr>
+          <w:rFonts w:ascii="Consolas" w:hAnsi="Consolas"/>
+        </w:rPr>
+        <w:t>You can alternatively use the below syntax to achieve the same result:</w:t>
+      </w:r>
+    </w:p>
+    <w:p>
+      <w:pPr>
+        <w:ind w:left="720"/>
+        <w:rPr>
+          <w:rFonts w:ascii="Consolas" w:hAnsi="Consolas"/>
+        </w:rPr>
+      </w:pPr>
+      <w:r>
+        <w:rPr>
+          <w:rFonts w:ascii="Consolas" w:hAnsi="Consolas"/>
+        </w:rPr>
+        <w:t>SELECT column_name(s)</w:t>
+      </w:r>
+    </w:p>
+    <w:p>
+      <w:pPr>
+        <w:ind w:left="720"/>
+        <w:rPr>
+          <w:rFonts w:ascii="Consolas" w:hAnsi="Consolas"/>
+        </w:rPr>
+      </w:pPr>
+      <w:r>
+        <w:rPr>
+          <w:rFonts w:ascii="Consolas" w:hAnsi="Consolas"/>
+        </w:rPr>
+        <w:t>FROM table1, table2;</w:t>
+      </w:r>
+    </w:p>
+    <w:p>
+      <w:pPr>
+        <w:pStyle w:val="ListParagraph"/>
+        <w:numPr>
+          <w:ilvl w:val="0"/>
+          <w:numId w:val="4"/>
+        </w:numPr>
+        <w:rPr>
+          <w:rFonts w:ascii="Consolas" w:hAnsi="Consolas"/>
+        </w:rPr>
+      </w:pPr>
+      <w:r>
+        <w:rPr>
+          <w:rFonts w:ascii="Consolas" w:hAnsi="Consolas"/>
+        </w:rPr>
+        <w:t xml:space="preserve">Both </w:t>
+      </w:r>
+      <w:proofErr w:type="gramStart"/>
+      <w:r>
+        <w:rPr>
+          <w:rFonts w:ascii="Consolas" w:hAnsi="Consolas"/>
+        </w:rPr>
+        <w:t>syntax</w:t>
+      </w:r>
+      <w:proofErr w:type="gramEnd"/>
+      <w:r>
+        <w:rPr>
+          <w:rFonts w:ascii="Consolas" w:hAnsi="Consolas"/>
+        </w:rPr>
+        <w:t xml:space="preserve"> return the Cartesian product of table1 and table2.</w:t>
+      </w:r>
+    </w:p>
+    <w:p>
+      <w:pPr>
+        <w:rPr>
+          <w:rFonts w:ascii="Consolas" w:hAnsi="Consolas"/>
+          <w:b/>
+          <w:bCs/>
+          <w:sz w:val="24"/>
+          <w:szCs w:val="24"/>
+        </w:rPr>
+      </w:pPr>
+      <w:r>
+        <w:rPr>
+          <w:rFonts w:ascii="Consolas" w:hAnsi="Consolas"/>
+          <w:b/>
+          <w:bCs/>
+          <w:sz w:val="24"/>
+          <w:szCs w:val="24"/>
+        </w:rPr>
+        <w:t>GROUP BY</w:t>
+      </w:r>
+    </w:p>
+    <w:p>
+      <w:pPr>
+        <w:pStyle w:val="ListParagraph"/>
+        <w:numPr>
+          <w:ilvl w:val="0"/>
+          <w:numId w:val="2"/>
+        </w:numPr>
+        <w:rPr>
+          <w:rFonts w:ascii="Consolas" w:hAnsi="Consolas"/>
+        </w:rPr>
+      </w:pPr>
+      <w:r>
+        <w:rPr>
+          <w:rFonts w:ascii="Consolas" w:hAnsi="Consolas"/>
+        </w:rPr>
+        <w:t>“Group By” is a clause in SQL that is used to arrange identical data into groups. This clause comes under the category of Group Functions, alongside the likes of Count, Sum, Average, etc.</w:t>
+      </w:r>
+    </w:p>
+    <w:p>
+      <w:pPr>
+        <w:pStyle w:val="ListParagraph"/>
+        <w:numPr>
+          <w:ilvl w:val="0"/>
+          <w:numId w:val="2"/>
+        </w:numPr>
+        <w:rPr>
+          <w:rFonts w:ascii="Consolas" w:hAnsi="Consolas"/>
+        </w:rPr>
+      </w:pPr>
+      <w:r>
+        <w:rPr>
+          <w:rFonts w:ascii="Consolas" w:hAnsi="Consolas"/>
+        </w:rPr>
+        <w:t>Syntax:</w:t>
+      </w:r>
+    </w:p>
+    <w:p>
+      <w:pPr>
+        <w:ind w:left="720"/>
+        <w:rPr>
+          <w:rFonts w:ascii="Consolas" w:hAnsi="Consolas"/>
+        </w:rPr>
+      </w:pPr>
+      <w:r>
+        <w:rPr>
+          <w:rFonts w:ascii="Consolas" w:hAnsi="Consolas"/>
+        </w:rPr>
+        <w:t xml:space="preserve">SELECT column_name [, </w:t>
+      </w:r>
+      <w:proofErr w:type="spellStart"/>
+      <w:r>
+        <w:rPr>
+          <w:rFonts w:ascii="Consolas" w:hAnsi="Consolas"/>
+        </w:rPr>
+        <w:t>list_of_other_columns</w:t>
+      </w:r>
+      <w:proofErr w:type="spellEnd"/>
+      <w:r>
+        <w:rPr>
+          <w:rFonts w:ascii="Consolas" w:hAnsi="Consolas"/>
+        </w:rPr>
+        <w:t>]</w:t>
+      </w:r>
+    </w:p>
+    <w:p>
+      <w:pPr>
+        <w:ind w:left="720"/>
+        <w:rPr>
+          <w:rFonts w:ascii="Consolas" w:hAnsi="Consolas"/>
+        </w:rPr>
+      </w:pPr>
+      <w:r>
+        <w:rPr>
+          <w:rFonts w:ascii="Consolas" w:hAnsi="Consolas"/>
+        </w:rPr>
+        <w:t xml:space="preserve">     , aggregation [, </w:t>
+      </w:r>
+      <w:proofErr w:type="spellStart"/>
+      <w:r>
+        <w:rPr>
+          <w:rFonts w:ascii="Consolas" w:hAnsi="Consolas"/>
+        </w:rPr>
+        <w:t>list_of_aggregations</w:t>
+      </w:r>
+      <w:proofErr w:type="spellEnd"/>
+      <w:r>
+        <w:rPr>
+          <w:rFonts w:ascii="Consolas" w:hAnsi="Consolas"/>
+        </w:rPr>
+        <w:t>]</w:t>
+      </w:r>
+    </w:p>
+    <w:p>
+      <w:pPr>
+        <w:ind w:left="720"/>
+        <w:rPr>
+          <w:rFonts w:ascii="Consolas" w:hAnsi="Consolas"/>
+        </w:rPr>
+      </w:pPr>
+      <w:r>
+        <w:rPr>
+          <w:rFonts w:ascii="Consolas" w:hAnsi="Consolas"/>
+        </w:rPr>
+        <w:t xml:space="preserve">FROM </w:t>
+      </w:r>
+      <w:proofErr w:type="spellStart"/>
+      <w:r>
+        <w:rPr>
+          <w:rFonts w:ascii="Consolas" w:hAnsi="Consolas"/>
+        </w:rPr>
+        <w:t>table_name</w:t>
+      </w:r>
+      <w:proofErr w:type="spellEnd"/>
+    </w:p>
+    <w:p>
+      <w:pPr>
+        <w:ind w:left="720"/>
+        <w:rPr>
+          <w:rFonts w:ascii="Consolas" w:hAnsi="Consolas"/>
+        </w:rPr>
+      </w:pPr>
+      <w:r>
+        <w:rPr>
+          <w:rFonts w:ascii="Consolas" w:hAnsi="Consolas"/>
+        </w:rPr>
+        <w:t xml:space="preserve">[WHERE </w:t>
+      </w:r>
+      <w:proofErr w:type="spellStart"/>
+      <w:r>
+        <w:rPr>
+          <w:rFonts w:ascii="Consolas" w:hAnsi="Consolas"/>
+        </w:rPr>
+        <w:t>list_of_conditions</w:t>
+      </w:r>
+      <w:proofErr w:type="spellEnd"/>
+      <w:r>
+        <w:rPr>
+          <w:rFonts w:ascii="Consolas" w:hAnsi="Consolas"/>
+        </w:rPr>
+        <w:t>]</w:t>
+      </w:r>
+    </w:p>
+    <w:p>
+      <w:pPr>
+        <w:ind w:left="720"/>
+        <w:rPr>
+          <w:rFonts w:ascii="Consolas" w:hAnsi="Consolas"/>
+        </w:rPr>
+      </w:pPr>
+      <w:r>
+        <w:rPr>
+          <w:rFonts w:ascii="Consolas" w:hAnsi="Consolas"/>
+        </w:rPr>
+        <w:t xml:space="preserve">GROUP BY column_name [, </w:t>
+      </w:r>
+      <w:proofErr w:type="spellStart"/>
+      <w:r>
+        <w:rPr>
+          <w:rFonts w:ascii="Consolas" w:hAnsi="Consolas"/>
+        </w:rPr>
+        <w:t>list_of_other_columns</w:t>
+      </w:r>
+      <w:proofErr w:type="spellEnd"/>
+      <w:r>
+        <w:rPr>
+          <w:rFonts w:ascii="Consolas" w:hAnsi="Consolas"/>
+        </w:rPr>
+        <w:t>]</w:t>
+      </w:r>
+    </w:p>
+    <w:p>
+      <w:pPr>
+        <w:ind w:left="720"/>
+        <w:rPr>
+          <w:rFonts w:ascii="Consolas" w:hAnsi="Consolas"/>
+        </w:rPr>
+      </w:pPr>
+      <w:r>
+        <w:rPr>
+          <w:rFonts w:ascii="Consolas" w:hAnsi="Consolas"/>
+        </w:rPr>
+        <w:t xml:space="preserve">[HAVING </w:t>
+      </w:r>
+      <w:proofErr w:type="spellStart"/>
+      <w:r>
+        <w:rPr>
+          <w:rFonts w:ascii="Consolas" w:hAnsi="Consolas"/>
+        </w:rPr>
+        <w:t>list_of_aggregate_conditions</w:t>
+      </w:r>
+      <w:proofErr w:type="spellEnd"/>
+      <w:r>
+        <w:rPr>
+          <w:rFonts w:ascii="Consolas" w:hAnsi="Consolas"/>
+        </w:rPr>
+        <w:t>]</w:t>
+      </w:r>
+    </w:p>
+    <w:p>
+      <w:pPr>
+        <w:ind w:left="720"/>
+        <w:rPr>
+          <w:rFonts w:ascii="Consolas" w:hAnsi="Consolas"/>
+        </w:rPr>
+      </w:pPr>
+      <w:r>
+        <w:rPr>
+          <w:rFonts w:ascii="Consolas" w:hAnsi="Consolas"/>
+        </w:rPr>
+        <w:t xml:space="preserve">[ORDER BY </w:t>
+      </w:r>
+      <w:proofErr w:type="spellStart"/>
+      <w:r>
+        <w:rPr>
+          <w:rFonts w:ascii="Consolas" w:hAnsi="Consolas"/>
+        </w:rPr>
+        <w:t>list_of_columns</w:t>
+      </w:r>
+      <w:proofErr w:type="spellEnd"/>
+      <w:r>
+        <w:rPr>
+          <w:rFonts w:ascii="Consolas" w:hAnsi="Consolas"/>
+        </w:rPr>
+        <w:t>/aliases];</w:t>
+      </w:r>
+    </w:p>
+    <w:p>
+      <w:pPr>
+        <w:rPr>
+          <w:rFonts w:ascii="Consolas" w:hAnsi="Consolas"/>
+          <w:b/>
+          <w:bCs/>
+          <w:sz w:val="24"/>
+          <w:szCs w:val="24"/>
+        </w:rPr>
+      </w:pPr>
+      <w:r>
+        <w:rPr>
+          <w:rFonts w:ascii="Consolas" w:hAnsi="Consolas"/>
+          <w:b/>
+          <w:bCs/>
+          <w:sz w:val="24"/>
+          <w:szCs w:val="24"/>
+        </w:rPr>
+        <w:t>ORDER BY</w:t>
+      </w:r>
+    </w:p>
+    <w:p>
+      <w:pPr>
+        <w:pStyle w:val="ListParagraph"/>
+        <w:numPr>
+          <w:ilvl w:val="0"/>
+          <w:numId w:val="2"/>
+        </w:numPr>
+        <w:rPr>
+          <w:rFonts w:ascii="Consolas" w:hAnsi="Consolas"/>
+        </w:rPr>
+      </w:pPr>
+      <w:r>
+        <w:rPr>
+          <w:rFonts w:ascii="Consolas" w:hAnsi="Consolas"/>
+        </w:rPr>
+        <w:lastRenderedPageBreak/>
+        <w:t>The </w:t>
+      </w:r>
+      <w:r>
+        <w:t>ORDER BY</w:t>
+      </w:r>
+      <w:r>
+        <w:rPr>
+          <w:rFonts w:ascii="Consolas" w:hAnsi="Consolas"/>
+        </w:rPr>
+        <w:t xml:space="preserve"> clause in SQL is used to sort the result-set from a SELECT statement in ascending or descending order. It sorts the records in ascending order by default. If you want to sort the records in descending order, you </w:t>
+      </w:r>
+      <w:proofErr w:type="gramStart"/>
+      <w:r>
+        <w:rPr>
+          <w:rFonts w:ascii="Consolas" w:hAnsi="Consolas"/>
+        </w:rPr>
+        <w:t>have to</w:t>
+      </w:r>
+      <w:proofErr w:type="gramEnd"/>
+      <w:r>
+        <w:rPr>
+          <w:rFonts w:ascii="Consolas" w:hAnsi="Consolas"/>
+        </w:rPr>
+        <w:t xml:space="preserve"> use the </w:t>
+      </w:r>
+      <w:r>
+        <w:t>DESC</w:t>
+      </w:r>
+      <w:r>
+        <w:rPr>
+          <w:rFonts w:ascii="Consolas" w:hAnsi="Consolas"/>
+        </w:rPr>
+        <w:t> keyword.</w:t>
+      </w:r>
+    </w:p>
+    <w:p>
+      <w:pPr>
+        <w:pStyle w:val="ListParagraph"/>
+        <w:numPr>
+          <w:ilvl w:val="0"/>
+          <w:numId w:val="2"/>
+        </w:numPr>
+        <w:rPr>
+          <w:rFonts w:ascii="Consolas" w:hAnsi="Consolas"/>
+        </w:rPr>
+      </w:pPr>
+      <w:r>
+        <w:rPr>
+          <w:rFonts w:ascii="Consolas" w:hAnsi="Consolas"/>
+        </w:rPr>
+        <w:t>Syntax:</w:t>
+      </w:r>
+    </w:p>
+    <w:p>
+      <w:pPr>
+        <w:ind w:left="720"/>
+        <w:rPr>
+          <w:rFonts w:ascii="Consolas" w:hAnsi="Consolas"/>
+        </w:rPr>
+      </w:pPr>
+      <w:r>
+        <w:rPr>
+          <w:rFonts w:ascii="Consolas" w:hAnsi="Consolas"/>
+        </w:rPr>
+        <w:t xml:space="preserve">ORDER BY expr1 [ASC, DESC], ..., </w:t>
+      </w:r>
+      <w:proofErr w:type="spellStart"/>
+      <w:r>
+        <w:rPr>
+          <w:rFonts w:ascii="Consolas" w:hAnsi="Consolas"/>
+        </w:rPr>
+        <w:t>exprN</w:t>
+      </w:r>
+      <w:proofErr w:type="spellEnd"/>
+      <w:r>
+        <w:rPr>
+          <w:rFonts w:ascii="Consolas" w:hAnsi="Consolas"/>
+        </w:rPr>
+        <w:t xml:space="preserve"> [ASC, DESC];</w:t>
+      </w:r>
+    </w:p>
+    <w:p>
+      <w:pPr>
+        <w:rPr>
+          <w:rFonts w:ascii="Consolas" w:hAnsi="Consolas"/>
+        </w:rPr>
+      </w:pPr>
+      <w:r>
+        <w:rPr>
+          <w:rFonts w:ascii="Consolas" w:hAnsi="Consolas"/>
+        </w:rPr>
+        <w:t>UPDATE</w:t>
+      </w:r>
+    </w:p>
+    <w:p>
+      <w:pPr>
+        <w:pStyle w:val="ListParagraph"/>
+        <w:numPr>
+          <w:ilvl w:val="0"/>
+          <w:numId w:val="2"/>
+        </w:numPr>
+        <w:rPr>
+          <w:rFonts w:ascii="Consolas" w:hAnsi="Consolas"/>
+        </w:rPr>
+      </w:pPr>
+      <w:r>
+        <w:rPr>
+          <w:rFonts w:ascii="Consolas" w:hAnsi="Consolas"/>
+        </w:rPr>
+        <w:t>The UPDATE command in SQL is used to modify the existing records in a table. This command is useful when you need to update existing data within a database.</w:t>
+      </w:r>
+    </w:p>
+    <w:p>
+      <w:pPr>
+        <w:pStyle w:val="ListParagraph"/>
+        <w:numPr>
+          <w:ilvl w:val="0"/>
+          <w:numId w:val="2"/>
+        </w:numPr>
+        <w:rPr>
+          <w:rFonts w:ascii="Consolas" w:hAnsi="Consolas"/>
+        </w:rPr>
+      </w:pPr>
+      <w:r>
+        <w:rPr>
+          <w:rFonts w:ascii="Consolas" w:hAnsi="Consolas"/>
+        </w:rPr>
+        <w:t>Here are important points to remember before updating records in SQL:</w:t>
+      </w:r>
+    </w:p>
+    <w:p>
+      <w:pPr>
+        <w:pStyle w:val="ListParagraph"/>
+        <w:numPr>
+          <w:ilvl w:val="0"/>
+          <w:numId w:val="4"/>
+        </w:numPr>
+        <w:rPr>
+          <w:rFonts w:ascii="Consolas" w:hAnsi="Consolas"/>
+        </w:rPr>
+      </w:pPr>
+      <w:r>
+        <w:rPr>
+          <w:rFonts w:ascii="Consolas" w:hAnsi="Consolas"/>
+        </w:rPr>
+        <w:t>The WHERE clause in the UPDATE statement specifies which records to modify. If you omit the WHERE clause, all records in the table will be updated!</w:t>
+      </w:r>
+    </w:p>
+    <w:p>
+      <w:pPr>
+        <w:pStyle w:val="ListParagraph"/>
+        <w:numPr>
+          <w:ilvl w:val="0"/>
+          <w:numId w:val="4"/>
+        </w:numPr>
+        <w:rPr>
+          <w:rFonts w:ascii="Consolas" w:hAnsi="Consolas"/>
+        </w:rPr>
+      </w:pPr>
+      <w:r>
+        <w:rPr>
+          <w:rFonts w:ascii="Consolas" w:hAnsi="Consolas"/>
+        </w:rPr>
+        <w:t xml:space="preserve">Be careful when updating records in SQL. If you inadvertently run an </w:t>
+      </w:r>
+      <w:r>
+        <w:rPr>
+          <w:rFonts w:ascii="Consolas" w:hAnsi="Consolas"/>
+        </w:rPr>
+        <w:t>UPDATE statement without a WHERE clause, you will rewrite all the data in the table.</w:t>
+      </w:r>
+    </w:p>
+    <w:p>
+      <w:pPr>
+        <w:pStyle w:val="ListParagraph"/>
+        <w:numPr>
+          <w:ilvl w:val="0"/>
+          <w:numId w:val="2"/>
+        </w:numPr>
+        <w:rPr>
+          <w:rFonts w:ascii="Consolas" w:hAnsi="Consolas"/>
+        </w:rPr>
+      </w:pPr>
+      <w:r>
+        <w:rPr>
+          <w:rFonts w:ascii="Consolas" w:hAnsi="Consolas"/>
+        </w:rPr>
+        <w:t>Syntax:</w:t>
+      </w:r>
+    </w:p>
+    <w:p>
+      <w:pPr>
+        <w:ind w:left="720"/>
+        <w:rPr>
+          <w:rFonts w:ascii="Consolas" w:hAnsi="Consolas"/>
+        </w:rPr>
+      </w:pPr>
+      <w:r>
+        <w:rPr>
+          <w:rFonts w:ascii="Consolas" w:hAnsi="Consolas"/>
+        </w:rPr>
+        <w:t xml:space="preserve">UPDATE </w:t>
+      </w:r>
+      <w:proofErr w:type="spellStart"/>
+      <w:r>
+        <w:rPr>
+          <w:rFonts w:ascii="Consolas" w:hAnsi="Consolas"/>
+        </w:rPr>
+        <w:t>table_name</w:t>
+      </w:r>
+      <w:proofErr w:type="spellEnd"/>
+    </w:p>
+    <w:p>
+      <w:pPr>
+        <w:ind w:left="720"/>
+        <w:rPr>
+          <w:rFonts w:ascii="Consolas" w:hAnsi="Consolas"/>
+        </w:rPr>
+      </w:pPr>
+      <w:r>
+        <w:rPr>
+          <w:rFonts w:ascii="Consolas" w:hAnsi="Consolas"/>
+        </w:rPr>
+        <w:t xml:space="preserve">SET column1 = value1, column2 = value2...., </w:t>
+      </w:r>
+      <w:proofErr w:type="spellStart"/>
+      <w:r>
+        <w:rPr>
+          <w:rFonts w:ascii="Consolas" w:hAnsi="Consolas"/>
+        </w:rPr>
+        <w:t>columnN</w:t>
+      </w:r>
+      <w:proofErr w:type="spellEnd"/>
+      <w:r>
+        <w:rPr>
+          <w:rFonts w:ascii="Consolas" w:hAnsi="Consolas"/>
+        </w:rPr>
+        <w:t xml:space="preserve"> = </w:t>
+      </w:r>
+      <w:proofErr w:type="spellStart"/>
+      <w:r>
+        <w:rPr>
+          <w:rFonts w:ascii="Consolas" w:hAnsi="Consolas"/>
+        </w:rPr>
+        <w:t>valueN</w:t>
+      </w:r>
+      <w:proofErr w:type="spellEnd"/>
+    </w:p>
+    <w:p>
+      <w:pPr>
+        <w:ind w:left="720"/>
+        <w:rPr>
+          <w:rFonts w:ascii="Consolas" w:hAnsi="Consolas"/>
+        </w:rPr>
+      </w:pPr>
+      <w:r>
+        <w:rPr>
+          <w:rFonts w:ascii="Consolas" w:hAnsi="Consolas"/>
+        </w:rPr>
+        <w:t>WHERE [condition];</w:t>
+      </w:r>
+    </w:p>
+    <w:p>
+      <w:pPr>
+        <w:pStyle w:val="ListParagraph"/>
+        <w:numPr>
+          <w:ilvl w:val="0"/>
+          <w:numId w:val="4"/>
+        </w:numPr>
+        <w:rPr>
+          <w:rFonts w:ascii="Consolas" w:hAnsi="Consolas"/>
+        </w:rPr>
+      </w:pPr>
+      <w:r>
+        <w:rPr>
+          <w:rFonts w:ascii="Consolas" w:hAnsi="Consolas"/>
+        </w:rPr>
+        <w:t>In this syntax:</w:t>
+      </w:r>
+    </w:p>
+    <w:p>
+      <w:pPr>
+        <w:pStyle w:val="ListParagraph"/>
+        <w:numPr>
+          <w:ilvl w:val="1"/>
+          <w:numId w:val="4"/>
+        </w:numPr>
+        <w:rPr>
+          <w:rFonts w:ascii="Consolas" w:hAnsi="Consolas"/>
+        </w:rPr>
+      </w:pPr>
+      <w:proofErr w:type="spellStart"/>
+      <w:r>
+        <w:rPr>
+          <w:rFonts w:ascii="Consolas" w:hAnsi="Consolas"/>
+        </w:rPr>
+        <w:t>table_name</w:t>
+      </w:r>
+      <w:proofErr w:type="spellEnd"/>
+      <w:r>
+        <w:rPr>
+          <w:rFonts w:ascii="Consolas" w:hAnsi="Consolas"/>
+        </w:rPr>
+        <w:t>: Specifies the table where you want to update records.</w:t>
+      </w:r>
+    </w:p>
+    <w:p>
+      <w:pPr>
+        <w:pStyle w:val="ListParagraph"/>
+        <w:numPr>
+          <w:ilvl w:val="1"/>
+          <w:numId w:val="4"/>
+        </w:numPr>
+        <w:rPr>
+          <w:rFonts w:ascii="Consolas" w:hAnsi="Consolas"/>
+        </w:rPr>
+      </w:pPr>
+      <w:r>
+        <w:rPr>
+          <w:rFonts w:ascii="Consolas" w:hAnsi="Consolas"/>
+        </w:rPr>
+        <w:t>SET: This keyword is used to set the column values.</w:t>
+      </w:r>
+    </w:p>
+    <w:p>
+      <w:pPr>
+        <w:pStyle w:val="ListParagraph"/>
+        <w:numPr>
+          <w:ilvl w:val="1"/>
+          <w:numId w:val="4"/>
+        </w:numPr>
+        <w:rPr>
+          <w:rFonts w:ascii="Consolas" w:hAnsi="Consolas"/>
+        </w:rPr>
+      </w:pPr>
+      <w:r>
+        <w:rPr>
+          <w:rFonts w:ascii="Consolas" w:hAnsi="Consolas"/>
+        </w:rPr>
+        <w:t xml:space="preserve">column1, column2... </w:t>
+      </w:r>
+      <w:proofErr w:type="spellStart"/>
+      <w:r>
+        <w:rPr>
+          <w:rFonts w:ascii="Consolas" w:hAnsi="Consolas"/>
+        </w:rPr>
+        <w:t>columnN</w:t>
+      </w:r>
+      <w:proofErr w:type="spellEnd"/>
+      <w:r>
+        <w:rPr>
+          <w:rFonts w:ascii="Consolas" w:hAnsi="Consolas"/>
+        </w:rPr>
+        <w:t>: These are the columns of the table that you want to change.</w:t>
+      </w:r>
+    </w:p>
+    <w:p>
+      <w:pPr>
+        <w:pStyle w:val="ListParagraph"/>
+        <w:numPr>
+          <w:ilvl w:val="1"/>
+          <w:numId w:val="4"/>
+        </w:numPr>
+        <w:rPr>
+          <w:rFonts w:ascii="Consolas" w:hAnsi="Consolas"/>
+        </w:rPr>
+      </w:pPr>
+      <w:r>
+        <w:rPr>
+          <w:rFonts w:ascii="Consolas" w:hAnsi="Consolas"/>
+        </w:rPr>
+        <w:t xml:space="preserve">value1, value2... </w:t>
+      </w:r>
+      <w:proofErr w:type="spellStart"/>
+      <w:r>
+        <w:rPr>
+          <w:rFonts w:ascii="Consolas" w:hAnsi="Consolas"/>
+        </w:rPr>
+        <w:t>valueN</w:t>
+      </w:r>
+      <w:proofErr w:type="spellEnd"/>
+      <w:r>
+        <w:rPr>
+          <w:rFonts w:ascii="Consolas" w:hAnsi="Consolas"/>
+        </w:rPr>
+        <w:t>: These are the new values that you want to assign for your columns.</w:t>
+      </w:r>
+    </w:p>
+    <w:p>
+      <w:pPr>
+        <w:pStyle w:val="ListParagraph"/>
+        <w:numPr>
+          <w:ilvl w:val="1"/>
+          <w:numId w:val="4"/>
+        </w:numPr>
+        <w:rPr>
+          <w:rFonts w:ascii="Consolas" w:hAnsi="Consolas"/>
+        </w:rPr>
+      </w:pPr>
+      <w:r>
+        <w:rPr>
+          <w:rFonts w:ascii="Consolas" w:hAnsi="Consolas"/>
+        </w:rPr>
+        <w:t>WHERE: This clause specifies which records need to be updated. It selects records based on one or more conditions.</w:t>
+      </w:r>
+    </w:p>
+    <w:p>
+      <w:pPr>
+        <w:ind w:left="720"/>
+        <w:rPr>
+          <w:rFonts w:ascii="Consolas" w:hAnsi="Consolas"/>
+        </w:rPr>
+      </w:pPr>
+    </w:p>
+    <w:p>
+      <w:pPr>
+        <w:ind w:left="720"/>
+        <w:rPr>
+          <w:rFonts w:ascii="Consolas" w:hAnsi="Consolas"/>
+        </w:rPr>
+      </w:pPr>
     </w:p>
     <w:sectPr>
       <w:pgSz w:w="12240" w:h="15840"/>
@@ -3171,6 +5146,230 @@
 <file path=word/numbering.xml><?xml version="1.0" encoding="utf-8"?>
 <w:numbering xmlns:wpc="http://schemas.microsoft.com/office/word/2010/wordprocessingCanvas" xmlns:cx="http://schemas.microsoft.com/office/drawing/2014/chartex" xmlns:cx1="http://schemas.microsoft.com/office/drawing/2015/9/8/chartex" xmlns:cx2="http://schemas.microsoft.com/office/drawing/2015/10/21/chartex" xmlns:cx3="http://schemas.microsoft.com/office/drawing/2016/5/9/chartex" xmlns:cx4="http://schemas.microsoft.com/office/drawing/2016/5/10/chartex" xmlns:cx5="http://schemas.microsoft.com/office/drawing/2016/5/11/chartex" xmlns:cx6="http://schemas.microsoft.com/office/drawing/2016/5/12/chartex" xmlns:cx7="http://schemas.microsoft.com/office/drawing/2016/5/13/chartex" xmlns:cx8="http://schemas.microsoft.com/office/drawing/2016/5/14/chartex" xmlns:mc="http://schemas.openxmlformats.org/markup-compatibility/2006" xmlns:aink="http://schemas.microsoft.com/office/drawing/2016/ink" xmlns:am3d="http://schemas.microsoft.com/office/drawing/2017/model3d" xmlns:o="urn:schemas-microsoft-com:office:office" xmlns:oel="http://schemas.microsoft.com/office/2019/extlst" xmlns:r="http://schemas.openxmlformats.org/officeDocument/2006/relationships" xmlns:m="http://schemas.openxmlformats.org/officeDocument/2006/math" xmlns:v="urn:schemas-microsoft-com:vml" xmlns:wp14="http://schemas.microsoft.com/office/word/2010/wordprocessingDrawing" xmlns:wp="http://schemas.openxmlformats.org/drawingml/2006/wordprocessingDrawing" xmlns:w10="urn:schemas-microsoft-com:office:word" xmlns:w="http://schemas.openxmlformats.org/wordprocessingml/2006/main" xmlns:w14="http://schemas.microsoft.com/office/word/2010/wordml" xmlns:w15="http://schemas.microsoft.com/office/word/2012/wordml" xmlns:w16cex="http://schemas.microsoft.com/office/word/2018/wordml/cex" xmlns:w16cid="http://schemas.microsoft.com/office/word/2016/wordml/cid" xmlns:w16="http://schemas.microsoft.com/office/word/2018/wordml" xmlns:w16sdtdh="http://schemas.microsoft.com/office/word/2020/wordml/sdtdatahash" xmlns:w16se="http://schemas.microsoft.com/office/word/2015/wordml/symex" xmlns:wpg="http://schemas.microsoft.com/office/word/2010/wordprocessingGroup" xmlns:wpi="http://schemas.microsoft.com/office/word/2010/wordprocessingInk" xmlns:wne="http://schemas.microsoft.com/office/word/2006/wordml" xmlns:wps="http://schemas.microsoft.com/office/word/2010/wordprocessingShape" mc:Ignorable="w14 w15 w16se w16cid w16 w16cex w16sdtdh wp14">
   <w:abstractNum w:abstractNumId="0" w15:restartNumberingAfterBreak="0">
+    <w:nsid w:val="1C7F5EA1"/>
+    <w:multiLevelType w:val="hybridMultilevel"/>
+    <w:tmpl w:val="9A7E4190"/>
+    <w:lvl w:ilvl="0" w:tplc="37A4E45E">
+      <w:numFmt w:val="bullet"/>
+      <w:lvlText w:val=""/>
+      <w:lvlJc w:val="left"/>
+      <w:pPr>
+        <w:ind w:left="1080" w:hanging="360"/>
+      </w:pPr>
+      <w:rPr>
+        <w:rFonts w:ascii="Symbol" w:eastAsiaTheme="minorHAnsi" w:hAnsi="Symbol" w:cstheme="minorBidi" w:hint="default"/>
+      </w:rPr>
+    </w:lvl>
+    <w:lvl w:ilvl="1" w:tplc="04090003">
+      <w:start w:val="1"/>
+      <w:numFmt w:val="bullet"/>
+      <w:lvlText w:val="o"/>
+      <w:lvlJc w:val="left"/>
+      <w:pPr>
+        <w:ind w:left="1800" w:hanging="360"/>
+      </w:pPr>
+      <w:rPr>
+        <w:rFonts w:ascii="Courier New" w:hAnsi="Courier New" w:cs="Courier New" w:hint="default"/>
+      </w:rPr>
+    </w:lvl>
+    <w:lvl w:ilvl="2" w:tplc="04090005" w:tentative="1">
+      <w:start w:val="1"/>
+      <w:numFmt w:val="bullet"/>
+      <w:lvlText w:val=""/>
+      <w:lvlJc w:val="left"/>
+      <w:pPr>
+        <w:ind w:left="2520" w:hanging="360"/>
+      </w:pPr>
+      <w:rPr>
+        <w:rFonts w:ascii="Wingdings" w:hAnsi="Wingdings" w:hint="default"/>
+      </w:rPr>
+    </w:lvl>
+    <w:lvl w:ilvl="3" w:tplc="04090001" w:tentative="1">
+      <w:start w:val="1"/>
+      <w:numFmt w:val="bullet"/>
+      <w:lvlText w:val=""/>
+      <w:lvlJc w:val="left"/>
+      <w:pPr>
+        <w:ind w:left="3240" w:hanging="360"/>
+      </w:pPr>
+      <w:rPr>
+        <w:rFonts w:ascii="Symbol" w:hAnsi="Symbol" w:hint="default"/>
+      </w:rPr>
+    </w:lvl>
+    <w:lvl w:ilvl="4" w:tplc="04090003" w:tentative="1">
+      <w:start w:val="1"/>
+      <w:numFmt w:val="bullet"/>
+      <w:lvlText w:val="o"/>
+      <w:lvlJc w:val="left"/>
+      <w:pPr>
+        <w:ind w:left="3960" w:hanging="360"/>
+      </w:pPr>
+      <w:rPr>
+        <w:rFonts w:ascii="Courier New" w:hAnsi="Courier New" w:cs="Courier New" w:hint="default"/>
+      </w:rPr>
+    </w:lvl>
+    <w:lvl w:ilvl="5" w:tplc="04090005" w:tentative="1">
+      <w:start w:val="1"/>
+      <w:numFmt w:val="bullet"/>
+      <w:lvlText w:val=""/>
+      <w:lvlJc w:val="left"/>
+      <w:pPr>
+        <w:ind w:left="4680" w:hanging="360"/>
+      </w:pPr>
+      <w:rPr>
+        <w:rFonts w:ascii="Wingdings" w:hAnsi="Wingdings" w:hint="default"/>
+      </w:rPr>
+    </w:lvl>
+    <w:lvl w:ilvl="6" w:tplc="04090001" w:tentative="1">
+      <w:start w:val="1"/>
+      <w:numFmt w:val="bullet"/>
+      <w:lvlText w:val=""/>
+      <w:lvlJc w:val="left"/>
+      <w:pPr>
+        <w:ind w:left="5400" w:hanging="360"/>
+      </w:pPr>
+      <w:rPr>
+        <w:rFonts w:ascii="Symbol" w:hAnsi="Symbol" w:hint="default"/>
+      </w:rPr>
+    </w:lvl>
+    <w:lvl w:ilvl="7" w:tplc="04090003" w:tentative="1">
+      <w:start w:val="1"/>
+      <w:numFmt w:val="bullet"/>
+      <w:lvlText w:val="o"/>
+      <w:lvlJc w:val="left"/>
+      <w:pPr>
+        <w:ind w:left="6120" w:hanging="360"/>
+      </w:pPr>
+      <w:rPr>
+        <w:rFonts w:ascii="Courier New" w:hAnsi="Courier New" w:cs="Courier New" w:hint="default"/>
+      </w:rPr>
+    </w:lvl>
+    <w:lvl w:ilvl="8" w:tplc="04090005" w:tentative="1">
+      <w:start w:val="1"/>
+      <w:numFmt w:val="bullet"/>
+      <w:lvlText w:val=""/>
+      <w:lvlJc w:val="left"/>
+      <w:pPr>
+        <w:ind w:left="6840" w:hanging="360"/>
+      </w:pPr>
+      <w:rPr>
+        <w:rFonts w:ascii="Wingdings" w:hAnsi="Wingdings" w:hint="default"/>
+      </w:rPr>
+    </w:lvl>
+  </w:abstractNum>
+  <w:abstractNum w:abstractNumId="1" w15:restartNumberingAfterBreak="0">
+    <w:nsid w:val="2BEF3D1D"/>
+    <w:multiLevelType w:val="hybridMultilevel"/>
+    <w:tmpl w:val="1AF8E150"/>
+    <w:lvl w:ilvl="0" w:tplc="1214E73A">
+      <w:numFmt w:val="bullet"/>
+      <w:lvlText w:val=""/>
+      <w:lvlJc w:val="left"/>
+      <w:pPr>
+        <w:ind w:left="720" w:hanging="360"/>
+      </w:pPr>
+      <w:rPr>
+        <w:rFonts w:ascii="Symbol" w:eastAsiaTheme="minorHAnsi" w:hAnsi="Symbol" w:cstheme="minorBidi" w:hint="default"/>
+      </w:rPr>
+    </w:lvl>
+    <w:lvl w:ilvl="1" w:tplc="04090003" w:tentative="1">
+      <w:start w:val="1"/>
+      <w:numFmt w:val="bullet"/>
+      <w:lvlText w:val="o"/>
+      <w:lvlJc w:val="left"/>
+      <w:pPr>
+        <w:ind w:left="1440" w:hanging="360"/>
+      </w:pPr>
+      <w:rPr>
+        <w:rFonts w:ascii="Courier New" w:hAnsi="Courier New" w:cs="Courier New" w:hint="default"/>
+      </w:rPr>
+    </w:lvl>
+    <w:lvl w:ilvl="2" w:tplc="04090005" w:tentative="1">
+      <w:start w:val="1"/>
+      <w:numFmt w:val="bullet"/>
+      <w:lvlText w:val=""/>
+      <w:lvlJc w:val="left"/>
+      <w:pPr>
+        <w:ind w:left="2160" w:hanging="360"/>
+      </w:pPr>
+      <w:rPr>
+        <w:rFonts w:ascii="Wingdings" w:hAnsi="Wingdings" w:hint="default"/>
+      </w:rPr>
+    </w:lvl>
+    <w:lvl w:ilvl="3" w:tplc="04090001" w:tentative="1">
+      <w:start w:val="1"/>
+      <w:numFmt w:val="bullet"/>
+      <w:lvlText w:val=""/>
+      <w:lvlJc w:val="left"/>
+      <w:pPr>
+        <w:ind w:left="2880" w:hanging="360"/>
+      </w:pPr>
+      <w:rPr>
+        <w:rFonts w:ascii="Symbol" w:hAnsi="Symbol" w:hint="default"/>
+      </w:rPr>
+    </w:lvl>
+    <w:lvl w:ilvl="4" w:tplc="04090003" w:tentative="1">
+      <w:start w:val="1"/>
+      <w:numFmt w:val="bullet"/>
+      <w:lvlText w:val="o"/>
+      <w:lvlJc w:val="left"/>
+      <w:pPr>
+        <w:ind w:left="3600" w:hanging="360"/>
+      </w:pPr>
+      <w:rPr>
+        <w:rFonts w:ascii="Courier New" w:hAnsi="Courier New" w:cs="Courier New" w:hint="default"/>
+      </w:rPr>
+    </w:lvl>
+    <w:lvl w:ilvl="5" w:tplc="04090005" w:tentative="1">
+      <w:start w:val="1"/>
+      <w:numFmt w:val="bullet"/>
+      <w:lvlText w:val=""/>
+      <w:lvlJc w:val="left"/>
+      <w:pPr>
+        <w:ind w:left="4320" w:hanging="360"/>
+      </w:pPr>
+      <w:rPr>
+        <w:rFonts w:ascii="Wingdings" w:hAnsi="Wingdings" w:hint="default"/>
+      </w:rPr>
+    </w:lvl>
+    <w:lvl w:ilvl="6" w:tplc="04090001" w:tentative="1">
+      <w:start w:val="1"/>
+      <w:numFmt w:val="bullet"/>
+      <w:lvlText w:val=""/>
+      <w:lvlJc w:val="left"/>
+      <w:pPr>
+        <w:ind w:left="5040" w:hanging="360"/>
+      </w:pPr>
+      <w:rPr>
+        <w:rFonts w:ascii="Symbol" w:hAnsi="Symbol" w:hint="default"/>
+      </w:rPr>
+    </w:lvl>
+    <w:lvl w:ilvl="7" w:tplc="04090003" w:tentative="1">
+      <w:start w:val="1"/>
+      <w:numFmt w:val="bullet"/>
+      <w:lvlText w:val="o"/>
+      <w:lvlJc w:val="left"/>
+      <w:pPr>
+        <w:ind w:left="5760" w:hanging="360"/>
+      </w:pPr>
+      <w:rPr>
+        <w:rFonts w:ascii="Courier New" w:hAnsi="Courier New" w:cs="Courier New" w:hint="default"/>
+      </w:rPr>
+    </w:lvl>
+    <w:lvl w:ilvl="8" w:tplc="04090005" w:tentative="1">
+      <w:start w:val="1"/>
+      <w:numFmt w:val="bullet"/>
+      <w:lvlText w:val=""/>
+      <w:lvlJc w:val="left"/>
+      <w:pPr>
+        <w:ind w:left="6480" w:hanging="360"/>
+      </w:pPr>
+      <w:rPr>
+        <w:rFonts w:ascii="Wingdings" w:hAnsi="Wingdings" w:hint="default"/>
+      </w:rPr>
+    </w:lvl>
+  </w:abstractNum>
+  <w:abstractNum w:abstractNumId="2" w15:restartNumberingAfterBreak="0">
     <w:nsid w:val="307D789C"/>
     <w:multiLevelType w:val="hybridMultilevel"/>
     <w:tmpl w:val="C21EA00C"/>
@@ -3282,7 +5481,156 @@
       </w:rPr>
     </w:lvl>
   </w:abstractNum>
-  <w:abstractNum w:abstractNumId="1" w15:restartNumberingAfterBreak="0">
+  <w:abstractNum w:abstractNumId="3" w15:restartNumberingAfterBreak="0">
+    <w:nsid w:val="50F21548"/>
+    <w:multiLevelType w:val="multilevel"/>
+    <w:tmpl w:val="34561E14"/>
+    <w:lvl w:ilvl="0">
+      <w:start w:val="1"/>
+      <w:numFmt w:val="bullet"/>
+      <w:lvlText w:val=""/>
+      <w:lvlJc w:val="left"/>
+      <w:pPr>
+        <w:tabs>
+          <w:tab w:val="num" w:pos="720"/>
+        </w:tabs>
+        <w:ind w:left="720" w:hanging="360"/>
+      </w:pPr>
+      <w:rPr>
+        <w:rFonts w:ascii="Symbol" w:hAnsi="Symbol" w:hint="default"/>
+        <w:sz w:val="20"/>
+      </w:rPr>
+    </w:lvl>
+    <w:lvl w:ilvl="1" w:tentative="1">
+      <w:start w:val="1"/>
+      <w:numFmt w:val="bullet"/>
+      <w:lvlText w:val=""/>
+      <w:lvlJc w:val="left"/>
+      <w:pPr>
+        <w:tabs>
+          <w:tab w:val="num" w:pos="1440"/>
+        </w:tabs>
+        <w:ind w:left="1440" w:hanging="360"/>
+      </w:pPr>
+      <w:rPr>
+        <w:rFonts w:ascii="Symbol" w:hAnsi="Symbol" w:hint="default"/>
+        <w:sz w:val="20"/>
+      </w:rPr>
+    </w:lvl>
+    <w:lvl w:ilvl="2" w:tentative="1">
+      <w:start w:val="1"/>
+      <w:numFmt w:val="bullet"/>
+      <w:lvlText w:val=""/>
+      <w:lvlJc w:val="left"/>
+      <w:pPr>
+        <w:tabs>
+          <w:tab w:val="num" w:pos="2160"/>
+        </w:tabs>
+        <w:ind w:left="2160" w:hanging="360"/>
+      </w:pPr>
+      <w:rPr>
+        <w:rFonts w:ascii="Symbol" w:hAnsi="Symbol" w:hint="default"/>
+        <w:sz w:val="20"/>
+      </w:rPr>
+    </w:lvl>
+    <w:lvl w:ilvl="3" w:tentative="1">
+      <w:start w:val="1"/>
+      <w:numFmt w:val="bullet"/>
+      <w:lvlText w:val=""/>
+      <w:lvlJc w:val="left"/>
+      <w:pPr>
+        <w:tabs>
+          <w:tab w:val="num" w:pos="2880"/>
+        </w:tabs>
+        <w:ind w:left="2880" w:hanging="360"/>
+      </w:pPr>
+      <w:rPr>
+        <w:rFonts w:ascii="Symbol" w:hAnsi="Symbol" w:hint="default"/>
+        <w:sz w:val="20"/>
+      </w:rPr>
+    </w:lvl>
+    <w:lvl w:ilvl="4" w:tentative="1">
+      <w:start w:val="1"/>
+      <w:numFmt w:val="bullet"/>
+      <w:lvlText w:val=""/>
+      <w:lvlJc w:val="left"/>
+      <w:pPr>
+        <w:tabs>
+          <w:tab w:val="num" w:pos="3600"/>
+        </w:tabs>
+        <w:ind w:left="3600" w:hanging="360"/>
+      </w:pPr>
+      <w:rPr>
+        <w:rFonts w:ascii="Symbol" w:hAnsi="Symbol" w:hint="default"/>
+        <w:sz w:val="20"/>
+      </w:rPr>
+    </w:lvl>
+    <w:lvl w:ilvl="5" w:tentative="1">
+      <w:start w:val="1"/>
+      <w:numFmt w:val="bullet"/>
+      <w:lvlText w:val=""/>
+      <w:lvlJc w:val="left"/>
+      <w:pPr>
+        <w:tabs>
+          <w:tab w:val="num" w:pos="4320"/>
+        </w:tabs>
+        <w:ind w:left="4320" w:hanging="360"/>
+      </w:pPr>
+      <w:rPr>
+        <w:rFonts w:ascii="Symbol" w:hAnsi="Symbol" w:hint="default"/>
+        <w:sz w:val="20"/>
+      </w:rPr>
+    </w:lvl>
+    <w:lvl w:ilvl="6" w:tentative="1">
+      <w:start w:val="1"/>
+      <w:numFmt w:val="bullet"/>
+      <w:lvlText w:val=""/>
+      <w:lvlJc w:val="left"/>
+      <w:pPr>
+        <w:tabs>
+          <w:tab w:val="num" w:pos="5040"/>
+        </w:tabs>
+        <w:ind w:left="5040" w:hanging="360"/>
+      </w:pPr>
+      <w:rPr>
+        <w:rFonts w:ascii="Symbol" w:hAnsi="Symbol" w:hint="default"/>
+        <w:sz w:val="20"/>
+      </w:rPr>
+    </w:lvl>
+    <w:lvl w:ilvl="7" w:tentative="1">
+      <w:start w:val="1"/>
+      <w:numFmt w:val="bullet"/>
+      <w:lvlText w:val=""/>
+      <w:lvlJc w:val="left"/>
+      <w:pPr>
+        <w:tabs>
+          <w:tab w:val="num" w:pos="5760"/>
+        </w:tabs>
+        <w:ind w:left="5760" w:hanging="360"/>
+      </w:pPr>
+      <w:rPr>
+        <w:rFonts w:ascii="Symbol" w:hAnsi="Symbol" w:hint="default"/>
+        <w:sz w:val="20"/>
+      </w:rPr>
+    </w:lvl>
+    <w:lvl w:ilvl="8" w:tentative="1">
+      <w:start w:val="1"/>
+      <w:numFmt w:val="bullet"/>
+      <w:lvlText w:val=""/>
+      <w:lvlJc w:val="left"/>
+      <w:pPr>
+        <w:tabs>
+          <w:tab w:val="num" w:pos="6480"/>
+        </w:tabs>
+        <w:ind w:left="6480" w:hanging="360"/>
+      </w:pPr>
+      <w:rPr>
+        <w:rFonts w:ascii="Symbol" w:hAnsi="Symbol" w:hint="default"/>
+        <w:sz w:val="20"/>
+      </w:rPr>
+    </w:lvl>
+  </w:abstractNum>
+  <w:abstractNum w:abstractNumId="4" w15:restartNumberingAfterBreak="0">
     <w:nsid w:val="58CF57DE"/>
     <w:multiLevelType w:val="hybridMultilevel"/>
     <w:tmpl w:val="0BAAEE08"/>
@@ -3297,7 +5645,7 @@
         <w:rFonts w:ascii="Consolas" w:eastAsiaTheme="minorHAnsi" w:hAnsi="Consolas" w:cstheme="minorBidi" w:hint="default"/>
       </w:rPr>
     </w:lvl>
-    <w:lvl w:ilvl="1" w:tplc="04090003" w:tentative="1">
+    <w:lvl w:ilvl="1" w:tplc="04090003">
       <w:start w:val="1"/>
       <w:numFmt w:val="bullet"/>
       <w:lvlText w:val="o"/>
@@ -3395,10 +5743,19 @@
     </w:lvl>
   </w:abstractNum>
   <w:num w:numId="1" w16cid:durableId="1961455891">
+    <w:abstractNumId w:val="2"/>
+  </w:num>
+  <w:num w:numId="2" w16cid:durableId="943851878">
+    <w:abstractNumId w:val="4"/>
+  </w:num>
+  <w:num w:numId="3" w16cid:durableId="722678490">
+    <w:abstractNumId w:val="1"/>
+  </w:num>
+  <w:num w:numId="4" w16cid:durableId="407118837">
     <w:abstractNumId w:val="0"/>
   </w:num>
-  <w:num w:numId="2" w16cid:durableId="943851878">
-    <w:abstractNumId w:val="1"/>
+  <w:num w:numId="5" w16cid:durableId="1782021279">
+    <w:abstractNumId w:val="3"/>
   </w:num>
 </w:numbering>
 </file>
@@ -3806,6 +6163,25 @@
       <w:spacing w:line="256" w:lineRule="auto"/>
     </w:pPr>
   </w:style>
+  <w:style w:type="paragraph" w:styleId="Heading2">
+    <w:name w:val="heading 2"/>
+    <w:basedOn w:val="Normal"/>
+    <w:link w:val="Heading2Char"/>
+    <w:uiPriority w:val="9"/>
+    <w:qFormat/>
+    <w:rsid w:val="001704DC"/>
+    <w:pPr>
+      <w:spacing w:before="100" w:beforeAutospacing="1" w:after="100" w:afterAutospacing="1" w:line="240" w:lineRule="auto"/>
+      <w:outlineLvl w:val="1"/>
+    </w:pPr>
+    <w:rPr>
+      <w:rFonts w:ascii="Times New Roman" w:eastAsia="Times New Roman" w:hAnsi="Times New Roman" w:cs="Times New Roman"/>
+      <w:b/>
+      <w:bCs/>
+      <w:sz w:val="36"/>
+      <w:szCs w:val="36"/>
+    </w:rPr>
+  </w:style>
   <w:style w:type="character" w:default="1" w:styleId="DefaultParagraphFont">
     <w:name w:val="Default Paragraph Font"/>
     <w:uiPriority w:val="1"/>
@@ -3876,6 +6252,112 @@
       <w:ind w:left="720"/>
       <w:contextualSpacing/>
     </w:pPr>
+  </w:style>
+  <w:style w:type="character" w:customStyle="1" w:styleId="Heading2Char">
+    <w:name w:val="Heading 2 Char"/>
+    <w:basedOn w:val="DefaultParagraphFont"/>
+    <w:link w:val="Heading2"/>
+    <w:uiPriority w:val="9"/>
+    <w:rsid w:val="001704DC"/>
+    <w:rPr>
+      <w:rFonts w:ascii="Times New Roman" w:eastAsia="Times New Roman" w:hAnsi="Times New Roman" w:cs="Times New Roman"/>
+      <w:b/>
+      <w:bCs/>
+      <w:sz w:val="36"/>
+      <w:szCs w:val="36"/>
+    </w:rPr>
+  </w:style>
+  <w:style w:type="paragraph" w:styleId="NormalWeb">
+    <w:name w:val="Normal (Web)"/>
+    <w:basedOn w:val="Normal"/>
+    <w:uiPriority w:val="99"/>
+    <w:semiHidden/>
+    <w:unhideWhenUsed/>
+    <w:rsid w:val="001704DC"/>
+    <w:pPr>
+      <w:spacing w:before="100" w:beforeAutospacing="1" w:after="100" w:afterAutospacing="1" w:line="240" w:lineRule="auto"/>
+    </w:pPr>
+    <w:rPr>
+      <w:rFonts w:ascii="Times New Roman" w:eastAsia="Times New Roman" w:hAnsi="Times New Roman" w:cs="Times New Roman"/>
+      <w:sz w:val="24"/>
+      <w:szCs w:val="24"/>
+    </w:rPr>
+  </w:style>
+  <w:style w:type="paragraph" w:styleId="HTMLPreformatted">
+    <w:name w:val="HTML Preformatted"/>
+    <w:basedOn w:val="Normal"/>
+    <w:link w:val="HTMLPreformattedChar"/>
+    <w:uiPriority w:val="99"/>
+    <w:semiHidden/>
+    <w:unhideWhenUsed/>
+    <w:rsid w:val="001704DC"/>
+    <w:pPr>
+      <w:tabs>
+        <w:tab w:val="left" w:pos="916"/>
+        <w:tab w:val="left" w:pos="1832"/>
+        <w:tab w:val="left" w:pos="2748"/>
+        <w:tab w:val="left" w:pos="3664"/>
+        <w:tab w:val="left" w:pos="4580"/>
+        <w:tab w:val="left" w:pos="5496"/>
+        <w:tab w:val="left" w:pos="6412"/>
+        <w:tab w:val="left" w:pos="7328"/>
+        <w:tab w:val="left" w:pos="8244"/>
+        <w:tab w:val="left" w:pos="9160"/>
+        <w:tab w:val="left" w:pos="10076"/>
+        <w:tab w:val="left" w:pos="10992"/>
+        <w:tab w:val="left" w:pos="11908"/>
+        <w:tab w:val="left" w:pos="12824"/>
+        <w:tab w:val="left" w:pos="13740"/>
+        <w:tab w:val="left" w:pos="14656"/>
+      </w:tabs>
+      <w:spacing w:after="0" w:line="240" w:lineRule="auto"/>
+    </w:pPr>
+    <w:rPr>
+      <w:rFonts w:ascii="Courier New" w:eastAsia="Times New Roman" w:hAnsi="Courier New" w:cs="Courier New"/>
+      <w:sz w:val="20"/>
+      <w:szCs w:val="20"/>
+    </w:rPr>
+  </w:style>
+  <w:style w:type="character" w:customStyle="1" w:styleId="HTMLPreformattedChar">
+    <w:name w:val="HTML Preformatted Char"/>
+    <w:basedOn w:val="DefaultParagraphFont"/>
+    <w:link w:val="HTMLPreformatted"/>
+    <w:uiPriority w:val="99"/>
+    <w:semiHidden/>
+    <w:rsid w:val="001704DC"/>
+    <w:rPr>
+      <w:rFonts w:ascii="Courier New" w:eastAsia="Times New Roman" w:hAnsi="Courier New" w:cs="Courier New"/>
+      <w:sz w:val="20"/>
+      <w:szCs w:val="20"/>
+    </w:rPr>
+  </w:style>
+  <w:style w:type="character" w:styleId="HTMLCode">
+    <w:name w:val="HTML Code"/>
+    <w:basedOn w:val="DefaultParagraphFont"/>
+    <w:uiPriority w:val="99"/>
+    <w:semiHidden/>
+    <w:unhideWhenUsed/>
+    <w:rsid w:val="001704DC"/>
+    <w:rPr>
+      <w:rFonts w:ascii="Courier New" w:eastAsia="Times New Roman" w:hAnsi="Courier New" w:cs="Courier New"/>
+      <w:sz w:val="20"/>
+      <w:szCs w:val="20"/>
+    </w:rPr>
+  </w:style>
+  <w:style w:type="character" w:customStyle="1" w:styleId="line">
+    <w:name w:val="line"/>
+    <w:basedOn w:val="DefaultParagraphFont"/>
+    <w:rsid w:val="001704DC"/>
+  </w:style>
+  <w:style w:type="character" w:customStyle="1" w:styleId="lines">
+    <w:name w:val="lines"/>
+    <w:basedOn w:val="DefaultParagraphFont"/>
+    <w:rsid w:val="0092293C"/>
+  </w:style>
+  <w:style w:type="character" w:customStyle="1" w:styleId="b">
+    <w:name w:val="ͼb"/>
+    <w:basedOn w:val="DefaultParagraphFont"/>
+    <w:rsid w:val="0092293C"/>
   </w:style>
 </w:styles>
 </file>
@@ -4139,4 +6621,16 @@
     </a:ext>
   </a:extLst>
 </a:theme>
+</file>
+
+<file path=customXml/item1.xml><?xml version="1.0" encoding="utf-8"?>
+<b:Sources xmlns:b="http://schemas.openxmlformats.org/officeDocument/2006/bibliography" xmlns="http://schemas.openxmlformats.org/officeDocument/2006/bibliography" SelectedStyle="\APASixthEditionOfficeOnline.xsl" StyleName="APA" Version="6"/>
+</file>
+
+<file path=customXml/itemProps1.xml><?xml version="1.0" encoding="utf-8"?>
+<ds:datastoreItem xmlns:ds="http://schemas.openxmlformats.org/officeDocument/2006/customXml" ds:itemID="{0ECA7AE6-53F3-49C2-BDCE-D39E0BBF6179}">
+  <ds:schemaRefs>
+    <ds:schemaRef ds:uri="http://schemas.openxmlformats.org/officeDocument/2006/bibliography"/>
+  </ds:schemaRefs>
+</ds:datastoreItem>
 </file>
</xml_diff>